<commit_message>
Added section 3 to report
</commit_message>
<xml_diff>
--- a/a2/Report.docx
+++ b/a2/Report.docx
@@ -473,7 +473,13 @@
       </w:pPr>
       <w:proofErr w:type="spellStart"/>
       <w:r>
-        <w:t>Pytorch</w:t>
+        <w:t>Py</w:t>
+      </w:r>
+      <w:r>
+        <w:t>T</w:t>
+      </w:r>
+      <w:r>
+        <w:t>orch</w:t>
       </w:r>
       <w:proofErr w:type="spellEnd"/>
       <w:r>
@@ -506,7 +512,6 @@
         <w:t xml:space="preserve"> 10.0.13</w:t>
       </w:r>
     </w:p>
-    <w:p/>
     <w:p>
       <w:pPr>
         <w:pStyle w:val="Heading1"/>
@@ -572,7 +577,19 @@
         <w:rPr>
           <w:lang w:val="en-US" w:eastAsia="en-CA"/>
         </w:rPr>
-        <w:t>Pytorch</w:t>
+        <w:t>Py</w:t>
+      </w:r>
+      <w:r>
+        <w:rPr>
+          <w:lang w:val="en-US" w:eastAsia="en-CA"/>
+        </w:rPr>
+        <w:t>T</w:t>
+      </w:r>
+      <w:r>
+        <w:rPr>
+          <w:lang w:val="en-US" w:eastAsia="en-CA"/>
+        </w:rPr>
+        <w:t>orch</w:t>
       </w:r>
       <w:proofErr w:type="spellEnd"/>
       <w:r>
@@ -1666,29 +1683,40 @@
         </w:rPr>
         <w:t>.</w:t>
       </w:r>
-      <w:bookmarkStart w:id="3" w:name="_GoBack"/>
-      <w:bookmarkEnd w:id="3"/>
     </w:p>
     <w:p>
       <w:pPr>
         <w:rPr>
+          <w:lang w:val="en-US" w:eastAsia="en-CA"/>
+        </w:rPr>
+      </w:pPr>
+      <w:r>
+        <w:rPr>
           <w:rFonts w:eastAsiaTheme="minorEastAsia"/>
           <w:lang w:val="en-US" w:eastAsia="en-CA"/>
         </w:rPr>
-      </w:pPr>
+        <w:t xml:space="preserve">A typical representation of an RNN </w:t>
+      </w:r>
       <w:r>
         <w:rPr>
           <w:rFonts w:eastAsiaTheme="minorEastAsia"/>
           <w:lang w:val="en-US" w:eastAsia="en-CA"/>
         </w:rPr>
-        <w:t xml:space="preserve">A typical representation of an RNN </w:t>
+        <w:t>illustrative its recursive nature is shown i</w:t>
       </w:r>
       <w:r>
         <w:rPr>
           <w:rFonts w:eastAsiaTheme="minorEastAsia"/>
           <w:lang w:val="en-US" w:eastAsia="en-CA"/>
         </w:rPr>
-        <w:t xml:space="preserve">illustrative its recursive nature is shown in </w:t>
+        <w:t>n</w:t>
+      </w:r>
+      <w:r>
+        <w:rPr>
+          <w:rFonts w:eastAsiaTheme="minorEastAsia"/>
+          <w:lang w:val="en-US" w:eastAsia="en-CA"/>
+        </w:rPr>
+        <w:t xml:space="preserve"> </w:t>
       </w:r>
       <w:r>
         <w:rPr>
@@ -1696,68 +1724,183 @@
           <w:highlight w:val="yellow"/>
           <w:lang w:val="en-US" w:eastAsia="en-CA"/>
         </w:rPr>
-        <w:t>XX</w:t>
+        <w:fldChar w:fldCharType="begin"/>
       </w:r>
       <w:r>
         <w:rPr>
           <w:rFonts w:eastAsiaTheme="minorEastAsia"/>
+          <w:highlight w:val="yellow"/>
+          <w:lang w:val="en-US" w:eastAsia="en-CA"/>
+        </w:rPr>
+        <w:instrText xml:space="preserve"> REF _Ref4273276 \h </w:instrText>
+      </w:r>
+      <w:r>
+        <w:rPr>
+          <w:rFonts w:eastAsiaTheme="minorEastAsia"/>
+          <w:highlight w:val="yellow"/>
+          <w:lang w:val="en-US" w:eastAsia="en-CA"/>
+        </w:rPr>
+      </w:r>
+      <w:r>
+        <w:rPr>
+          <w:rFonts w:eastAsiaTheme="minorEastAsia"/>
+          <w:highlight w:val="yellow"/>
+          <w:lang w:val="en-US" w:eastAsia="en-CA"/>
+        </w:rPr>
+        <w:fldChar w:fldCharType="separate"/>
+      </w:r>
+      <w:r>
+        <w:t xml:space="preserve">Figure </w:t>
+      </w:r>
+      <w:r>
+        <w:rPr>
+          <w:noProof/>
+        </w:rPr>
+        <w:t>1</w:t>
+      </w:r>
+      <w:r>
+        <w:rPr>
+          <w:rFonts w:eastAsiaTheme="minorEastAsia"/>
+          <w:highlight w:val="yellow"/>
+          <w:lang w:val="en-US" w:eastAsia="en-CA"/>
+        </w:rPr>
+        <w:fldChar w:fldCharType="end"/>
+      </w:r>
+      <w:r>
+        <w:rPr>
+          <w:rFonts w:eastAsiaTheme="minorEastAsia"/>
           <w:lang w:val="en-US" w:eastAsia="en-CA"/>
         </w:rPr>
         <w:t>.</w:t>
+      </w:r>
+      <w:r>
+        <w:rPr>
+          <w:rFonts w:eastAsiaTheme="minorEastAsia"/>
+          <w:lang w:val="en-US" w:eastAsia="en-CA"/>
+        </w:rPr>
+        <w:t xml:space="preserve"> </w:t>
+      </w:r>
+      <w:r>
+        <w:rPr>
+          <w:lang w:val="en-US" w:eastAsia="en-CA"/>
+        </w:rPr>
+        <w:t>F</w:t>
+      </w:r>
+      <w:r>
+        <w:rPr>
+          <w:lang w:val="en-US" w:eastAsia="en-CA"/>
+        </w:rPr>
+        <w:t>or</w:t>
+      </w:r>
+      <w:r>
+        <w:rPr>
+          <w:lang w:val="en-US" w:eastAsia="en-CA"/>
+        </w:rPr>
+        <w:t xml:space="preserve"> </w:t>
+      </w:r>
+      <w:r>
+        <w:rPr>
+          <w:lang w:val="en-US" w:eastAsia="en-CA"/>
+        </w:rPr>
+        <w:t>analysis purposes, the network is typically unrolled through time.</w:t>
       </w:r>
     </w:p>
     <w:p>
       <w:pPr>
         <w:rPr>
-          <w:lang w:val="en-US" w:eastAsia="en-CA"/>
-        </w:rPr>
-      </w:pPr>
-      <w:r>
-        <w:rPr>
-          <w:lang w:val="en-US" w:eastAsia="en-CA"/>
-        </w:rPr>
-        <w:t>However, for</w:t>
-      </w:r>
-      <w:r>
-        <w:rPr>
-          <w:lang w:val="en-US" w:eastAsia="en-CA"/>
-        </w:rPr>
-        <w:t xml:space="preserve"> </w:t>
-      </w:r>
-      <w:r>
-        <w:rPr>
-          <w:lang w:val="en-US" w:eastAsia="en-CA"/>
-        </w:rPr>
-        <w:t xml:space="preserve">analysis purposes, the network is typically unrolled through time as in </w:t>
-      </w:r>
-      <w:r>
-        <w:rPr>
-          <w:highlight w:val="yellow"/>
-          <w:lang w:val="en-US" w:eastAsia="en-CA"/>
-        </w:rPr>
-        <w:t>XX</w:t>
-      </w:r>
-      <w:r>
-        <w:rPr>
-          <w:lang w:val="en-US" w:eastAsia="en-CA"/>
-        </w:rPr>
-        <w:t>.</w:t>
-      </w:r>
+          <w:rFonts w:eastAsiaTheme="minorEastAsia"/>
+          <w:lang w:val="en-US" w:eastAsia="en-CA"/>
+        </w:rPr>
+      </w:pPr>
     </w:p>
     <w:p>
       <w:pPr>
-        <w:rPr>
-          <w:lang w:val="en-US" w:eastAsia="en-CA"/>
-        </w:rPr>
-      </w:pPr>
+        <w:jc w:val="center"/>
+        <w:rPr>
+          <w:rFonts w:eastAsiaTheme="minorEastAsia"/>
+          <w:lang w:val="en-US" w:eastAsia="en-CA"/>
+        </w:rPr>
+      </w:pPr>
+      <w:r>
+        <w:rPr>
+          <w:noProof/>
+        </w:rPr>
+        <w:lastRenderedPageBreak/>
+        <w:drawing>
+          <wp:inline distT="0" distB="0" distL="0" distR="0" wp14:anchorId="0E57E790" wp14:editId="7F428643">
+            <wp:extent cx="5943600" cy="1781810"/>
+            <wp:effectExtent l="0" t="0" r="0" b="8890"/>
+            <wp:docPr id="2" name="Picture 2"/>
+            <wp:cNvGraphicFramePr>
+              <a:graphicFrameLocks xmlns:a="http://schemas.openxmlformats.org/drawingml/2006/main" noChangeAspect="1"/>
+            </wp:cNvGraphicFramePr>
+            <a:graphic xmlns:a="http://schemas.openxmlformats.org/drawingml/2006/main">
+              <a:graphicData uri="http://schemas.openxmlformats.org/drawingml/2006/picture">
+                <pic:pic xmlns:pic="http://schemas.openxmlformats.org/drawingml/2006/picture">
+                  <pic:nvPicPr>
+                    <pic:cNvPr id="1" name=""/>
+                    <pic:cNvPicPr/>
+                  </pic:nvPicPr>
+                  <pic:blipFill>
+                    <a:blip r:embed="rId9"/>
+                    <a:stretch>
+                      <a:fillRect/>
+                    </a:stretch>
+                  </pic:blipFill>
+                  <pic:spPr>
+                    <a:xfrm>
+                      <a:off x="0" y="0"/>
+                      <a:ext cx="5943600" cy="1781810"/>
+                    </a:xfrm>
+                    <a:prstGeom prst="rect">
+                      <a:avLst/>
+                    </a:prstGeom>
+                  </pic:spPr>
+                </pic:pic>
+              </a:graphicData>
+            </a:graphic>
+          </wp:inline>
+        </w:drawing>
+      </w:r>
     </w:p>
     <w:p>
       <w:pPr>
-        <w:pStyle w:val="Heading2"/>
-      </w:pPr>
-      <w:r>
-        <w:lastRenderedPageBreak/>
-        <w:t xml:space="preserve">Source Code </w:t>
+        <w:pStyle w:val="Caption"/>
+        <w:rPr>
+          <w:rFonts w:eastAsiaTheme="minorEastAsia"/>
+          <w:lang w:val="en-US" w:eastAsia="en-CA"/>
+        </w:rPr>
+      </w:pPr>
+      <w:bookmarkStart w:id="3" w:name="_Ref4273276"/>
+      <w:r>
+        <w:t xml:space="preserve">Figure </w:t>
+      </w:r>
+      <w:fldSimple w:instr=" SEQ Figure \* ARABIC ">
+        <w:r>
+          <w:rPr>
+            <w:noProof/>
+          </w:rPr>
+          <w:t>1</w:t>
+        </w:r>
+      </w:fldSimple>
+      <w:bookmarkEnd w:id="3"/>
+      <w:r>
+        <w:t xml:space="preserve"> </w:t>
+      </w:r>
+      <w:r>
+        <w:t>–</w:t>
+      </w:r>
+      <w:r>
+        <w:t xml:space="preserve"> </w:t>
+      </w:r>
+      <w:r>
+        <w:t xml:space="preserve">Illustration of </w:t>
+      </w:r>
+      <w:r>
+        <w:t xml:space="preserve">the connections in a </w:t>
+      </w:r>
+      <w:r>
+        <w:t>Recurrent Neural Network</w:t>
       </w:r>
     </w:p>
     <w:p>
@@ -1766,6 +1909,21 @@
           <w:lang w:val="en-US" w:eastAsia="en-CA"/>
         </w:rPr>
       </w:pPr>
+    </w:p>
+    <w:p>
+      <w:pPr>
+        <w:pStyle w:val="Heading2"/>
+      </w:pPr>
+      <w:r>
+        <w:t xml:space="preserve">Source Code </w:t>
+      </w:r>
+    </w:p>
+    <w:p>
+      <w:pPr>
+        <w:rPr>
+          <w:lang w:val="en-US" w:eastAsia="en-CA"/>
+        </w:rPr>
+      </w:pPr>
       <w:r>
         <w:rPr>
           <w:highlight w:val="yellow"/>
@@ -1844,7 +2002,19 @@
         <w:rPr>
           <w:lang w:val="en-US" w:eastAsia="en-CA"/>
         </w:rPr>
-        <w:t>Pytorch</w:t>
+        <w:t>Py</w:t>
+      </w:r>
+      <w:r>
+        <w:rPr>
+          <w:lang w:val="en-US" w:eastAsia="en-CA"/>
+        </w:rPr>
+        <w:t>T</w:t>
+      </w:r>
+      <w:r>
+        <w:rPr>
+          <w:lang w:val="en-US" w:eastAsia="en-CA"/>
+        </w:rPr>
+        <w:t>orch</w:t>
       </w:r>
       <w:proofErr w:type="spellEnd"/>
       <w:r>
@@ -2448,7 +2618,19 @@
         <w:rPr>
           <w:lang w:val="en-US" w:eastAsia="en-CA"/>
         </w:rPr>
-        <w:t xml:space="preserve">Weights were initialized using </w:t>
+        <w:t>Except for</w:t>
+      </w:r>
+      <w:r>
+        <w:rPr>
+          <w:lang w:val="en-US" w:eastAsia="en-CA"/>
+        </w:rPr>
+        <w:t xml:space="preserve"> the output and embedding layers, weights</w:t>
+      </w:r>
+      <w:r>
+        <w:rPr>
+          <w:lang w:val="en-US" w:eastAsia="en-CA"/>
+        </w:rPr>
+        <w:t xml:space="preserve"> were initialized using </w:t>
       </w:r>
       <w:r>
         <w:rPr>
@@ -2487,6 +2669,93 @@
           <w:lang w:val="en-US" w:eastAsia="en-CA"/>
         </w:rPr>
         <w:t>)</w:t>
+      </w:r>
+      <w:r>
+        <w:rPr>
+          <w:lang w:val="en-US" w:eastAsia="en-CA"/>
+        </w:rPr>
+        <w:t xml:space="preserve">: </w:t>
+      </w:r>
+      <m:oMath>
+        <m:r>
+          <w:rPr>
+            <w:rFonts w:ascii="Cambria Math" w:hAnsi="Cambria Math"/>
+            <w:lang w:val="en-US" w:eastAsia="en-CA"/>
+          </w:rPr>
+          <m:t>[-k,k]</m:t>
+        </m:r>
+      </m:oMath>
+      <w:r>
+        <w:rPr>
+          <w:rFonts w:eastAsiaTheme="minorEastAsia"/>
+          <w:lang w:val="en-US" w:eastAsia="en-CA"/>
+        </w:rPr>
+        <w:t xml:space="preserve"> where </w:t>
+      </w:r>
+      <m:oMath>
+        <m:r>
+          <w:rPr>
+            <w:rFonts w:ascii="Cambria Math" w:hAnsi="Cambria Math"/>
+            <w:lang w:val="en-US" w:eastAsia="en-CA"/>
+          </w:rPr>
+          <m:t>k=</m:t>
+        </m:r>
+        <m:r>
+          <w:rPr>
+            <w:rFonts w:ascii="Cambria Math" w:hAnsi="Cambria Math"/>
+            <w:lang w:val="en-US" w:eastAsia="en-CA"/>
+          </w:rPr>
+          <m:t>1/</m:t>
+        </m:r>
+        <m:rad>
+          <m:radPr>
+            <m:degHide m:val="1"/>
+            <m:ctrlPr>
+              <w:rPr>
+                <w:rFonts w:ascii="Cambria Math" w:hAnsi="Cambria Math"/>
+                <w:i/>
+                <w:lang w:val="en-US" w:eastAsia="en-CA"/>
+              </w:rPr>
+            </m:ctrlPr>
+          </m:radPr>
+          <m:deg/>
+          <m:e>
+            <m:r>
+              <w:rPr>
+                <w:rFonts w:ascii="Cambria Math" w:hAnsi="Cambria Math"/>
+                <w:lang w:val="en-US" w:eastAsia="en-CA"/>
+              </w:rPr>
+              <m:t>hidden_size</m:t>
+            </m:r>
+          </m:e>
+        </m:rad>
+      </m:oMath>
+      <w:r>
+        <w:rPr>
+          <w:lang w:val="en-US" w:eastAsia="en-CA"/>
+        </w:rPr>
+        <w:t xml:space="preserve">. The </w:t>
+      </w:r>
+      <w:r>
+        <w:rPr>
+          <w:lang w:val="en-US" w:eastAsia="en-CA"/>
+        </w:rPr>
+        <w:t xml:space="preserve">output and embedding layers were initialized uniformly in the range </w:t>
+      </w:r>
+      <m:oMath>
+        <m:r>
+          <w:rPr>
+            <w:rFonts w:ascii="Cambria Math" w:hAnsi="Cambria Math"/>
+            <w:lang w:val="en-US" w:eastAsia="en-CA"/>
+          </w:rPr>
+          <m:t>[-0.1, 0.1]</m:t>
+        </m:r>
+      </m:oMath>
+      <w:r>
+        <w:rPr>
+          <w:lang w:val="en-US" w:eastAsia="en-CA"/>
+        </w:rPr>
+        <w:t>.</w:t>
       </w:r>
     </w:p>
     <w:p>
@@ -2507,14 +2776,36 @@
       <w:r>
         <w:t xml:space="preserve">Listing </w:t>
       </w:r>
-      <w:fldSimple w:instr=" SEQ Listing \* ARABIC ">
-        <w:r>
-          <w:rPr>
-            <w:noProof/>
-          </w:rPr>
-          <w:t>1</w:t>
-        </w:r>
-      </w:fldSimple>
+      <w:r>
+        <w:rPr>
+          <w:noProof/>
+        </w:rPr>
+        <w:fldChar w:fldCharType="begin"/>
+      </w:r>
+      <w:r>
+        <w:rPr>
+          <w:noProof/>
+        </w:rPr>
+        <w:instrText xml:space="preserve"> SEQ Listing \* ARABIC </w:instrText>
+      </w:r>
+      <w:r>
+        <w:rPr>
+          <w:noProof/>
+        </w:rPr>
+        <w:fldChar w:fldCharType="separate"/>
+      </w:r>
+      <w:r>
+        <w:rPr>
+          <w:noProof/>
+        </w:rPr>
+        <w:t>1</w:t>
+      </w:r>
+      <w:r>
+        <w:rPr>
+          <w:noProof/>
+        </w:rPr>
+        <w:fldChar w:fldCharType="end"/>
+      </w:r>
       <w:bookmarkEnd w:id="4"/>
       <w:r>
         <w:t xml:space="preserve"> </w:t>
@@ -2660,6 +2951,7 @@
         <w:rPr>
           <w:lang w:val="en-US" w:eastAsia="en-CA"/>
         </w:rPr>
+        <w:lastRenderedPageBreak/>
         <w:t xml:space="preserve">The </w:t>
       </w:r>
       <w:r>
@@ -2669,34 +2961,1382 @@
         <w:t xml:space="preserve">principal equations of a GRU are: </w:t>
       </w:r>
     </w:p>
-    <w:p>
-      <w:pPr>
-        <w:rPr>
-          <w:lang w:val="en-US" w:eastAsia="en-CA"/>
-        </w:rPr>
-      </w:pPr>
-    </w:p>
+    <w:tbl>
+      <w:tblPr>
+        <w:tblStyle w:val="TableGrid"/>
+        <w:tblW w:w="0" w:type="auto"/>
+        <w:tblLook w:val="04A0" w:firstRow="1" w:lastRow="0" w:firstColumn="1" w:lastColumn="0" w:noHBand="0" w:noVBand="1"/>
+      </w:tblPr>
+      <w:tblGrid>
+        <w:gridCol w:w="8647"/>
+        <w:gridCol w:w="710"/>
+      </w:tblGrid>
+      <w:tr>
+        <w:tc>
+          <w:tcPr>
+            <w:tcW w:w="8647" w:type="dxa"/>
+          </w:tcPr>
+          <w:p>
+            <w:pPr>
+              <w:pStyle w:val="SuperCompressed"/>
+              <w:rPr>
+                <w:lang w:val="en-US"/>
+              </w:rPr>
+            </w:pPr>
+            <m:oMathPara>
+              <m:oMath>
+                <m:sSub>
+                  <m:sSubPr>
+                    <m:ctrlPr>
+                      <w:rPr>
+                        <w:rFonts w:ascii="Cambria Math" w:hAnsi="Cambria Math"/>
+                        <w:lang w:val="en-US"/>
+                      </w:rPr>
+                    </m:ctrlPr>
+                  </m:sSubPr>
+                  <m:e>
+                    <m:r>
+                      <m:rPr>
+                        <m:sty m:val="bi"/>
+                      </m:rPr>
+                      <w:rPr>
+                        <w:rFonts w:ascii="Cambria Math" w:hAnsi="Cambria Math"/>
+                        <w:lang w:val="en-US"/>
+                      </w:rPr>
+                      <m:t>r</m:t>
+                    </m:r>
+                  </m:e>
+                  <m:sub>
+                    <m:r>
+                      <m:rPr>
+                        <m:sty m:val="bi"/>
+                      </m:rPr>
+                      <w:rPr>
+                        <w:rFonts w:ascii="Cambria Math" w:hAnsi="Cambria Math"/>
+                        <w:lang w:val="en-US"/>
+                      </w:rPr>
+                      <m:t>t</m:t>
+                    </m:r>
+                  </m:sub>
+                </m:sSub>
+                <m:r>
+                  <m:rPr>
+                    <m:sty m:val="p"/>
+                  </m:rPr>
+                  <w:rPr>
+                    <w:rFonts w:ascii="Cambria Math" w:hAnsi="Cambria Math"/>
+                    <w:lang w:val="en-US"/>
+                  </w:rPr>
+                  <m:t>=</m:t>
+                </m:r>
+                <m:sSub>
+                  <m:sSubPr>
+                    <m:ctrlPr>
+                      <w:rPr>
+                        <w:rFonts w:ascii="Cambria Math" w:hAnsi="Cambria Math"/>
+                        <w:lang w:val="en-US"/>
+                      </w:rPr>
+                    </m:ctrlPr>
+                  </m:sSubPr>
+                  <m:e>
+                    <m:r>
+                      <w:rPr>
+                        <w:rFonts w:ascii="Cambria Math" w:hAnsi="Cambria Math"/>
+                        <w:lang w:val="en-US"/>
+                      </w:rPr>
+                      <m:t>σ</m:t>
+                    </m:r>
+                  </m:e>
+                  <m:sub>
+                    <m:r>
+                      <w:rPr>
+                        <w:rFonts w:ascii="Cambria Math" w:hAnsi="Cambria Math"/>
+                        <w:lang w:val="en-US"/>
+                      </w:rPr>
+                      <m:t>r</m:t>
+                    </m:r>
+                  </m:sub>
+                </m:sSub>
+                <m:r>
+                  <m:rPr>
+                    <m:sty m:val="p"/>
+                  </m:rPr>
+                  <w:rPr>
+                    <w:rFonts w:ascii="Cambria Math" w:hAnsi="Cambria Math"/>
+                    <w:lang w:val="en-US"/>
+                  </w:rPr>
+                  <m:t>(</m:t>
+                </m:r>
+                <m:sSub>
+                  <m:sSubPr>
+                    <m:ctrlPr>
+                      <w:rPr>
+                        <w:rFonts w:ascii="Cambria Math" w:hAnsi="Cambria Math"/>
+                        <w:lang w:val="en-US"/>
+                      </w:rPr>
+                    </m:ctrlPr>
+                  </m:sSubPr>
+                  <m:e>
+                    <m:r>
+                      <m:rPr>
+                        <m:sty m:val="bi"/>
+                      </m:rPr>
+                      <w:rPr>
+                        <w:rFonts w:ascii="Cambria Math" w:hAnsi="Cambria Math"/>
+                        <w:lang w:val="en-US"/>
+                      </w:rPr>
+                      <m:t>W</m:t>
+                    </m:r>
+                  </m:e>
+                  <m:sub>
+                    <m:r>
+                      <m:rPr>
+                        <m:sty m:val="bi"/>
+                      </m:rPr>
+                      <w:rPr>
+                        <w:rFonts w:ascii="Cambria Math" w:hAnsi="Cambria Math"/>
+                        <w:lang w:val="en-US"/>
+                      </w:rPr>
+                      <m:t>t</m:t>
+                    </m:r>
+                  </m:sub>
+                </m:sSub>
+                <m:sSub>
+                  <m:sSubPr>
+                    <m:ctrlPr>
+                      <w:rPr>
+                        <w:rFonts w:ascii="Cambria Math" w:hAnsi="Cambria Math"/>
+                        <w:lang w:val="en-US"/>
+                      </w:rPr>
+                    </m:ctrlPr>
+                  </m:sSubPr>
+                  <m:e>
+                    <m:r>
+                      <m:rPr>
+                        <m:sty m:val="bi"/>
+                      </m:rPr>
+                      <w:rPr>
+                        <w:rFonts w:ascii="Cambria Math" w:hAnsi="Cambria Math"/>
+                        <w:lang w:val="en-US"/>
+                      </w:rPr>
+                      <m:t>x</m:t>
+                    </m:r>
+                  </m:e>
+                  <m:sub>
+                    <m:r>
+                      <m:rPr>
+                        <m:sty m:val="bi"/>
+                      </m:rPr>
+                      <w:rPr>
+                        <w:rFonts w:ascii="Cambria Math" w:hAnsi="Cambria Math"/>
+                        <w:lang w:val="en-US"/>
+                      </w:rPr>
+                      <m:t>t</m:t>
+                    </m:r>
+                  </m:sub>
+                </m:sSub>
+                <m:r>
+                  <m:rPr>
+                    <m:sty m:val="p"/>
+                  </m:rPr>
+                  <w:rPr>
+                    <w:rFonts w:ascii="Cambria Math" w:hAnsi="Cambria Math"/>
+                    <w:lang w:val="en-US"/>
+                  </w:rPr>
+                  <m:t>+</m:t>
+                </m:r>
+                <m:sSub>
+                  <m:sSubPr>
+                    <m:ctrlPr>
+                      <w:rPr>
+                        <w:rFonts w:ascii="Cambria Math" w:hAnsi="Cambria Math"/>
+                        <w:lang w:val="en-US"/>
+                      </w:rPr>
+                    </m:ctrlPr>
+                  </m:sSubPr>
+                  <m:e>
+                    <m:r>
+                      <m:rPr>
+                        <m:sty m:val="bi"/>
+                      </m:rPr>
+                      <w:rPr>
+                        <w:rFonts w:ascii="Cambria Math" w:hAnsi="Cambria Math"/>
+                        <w:lang w:val="en-US"/>
+                      </w:rPr>
+                      <m:t>U</m:t>
+                    </m:r>
+                  </m:e>
+                  <m:sub>
+                    <m:r>
+                      <m:rPr>
+                        <m:sty m:val="bi"/>
+                      </m:rPr>
+                      <w:rPr>
+                        <w:rFonts w:ascii="Cambria Math" w:hAnsi="Cambria Math"/>
+                        <w:lang w:val="en-US"/>
+                      </w:rPr>
+                      <m:t>r</m:t>
+                    </m:r>
+                  </m:sub>
+                </m:sSub>
+                <m:sSub>
+                  <m:sSubPr>
+                    <m:ctrlPr>
+                      <w:rPr>
+                        <w:rFonts w:ascii="Cambria Math" w:hAnsi="Cambria Math"/>
+                        <w:lang w:val="en-US"/>
+                      </w:rPr>
+                    </m:ctrlPr>
+                  </m:sSubPr>
+                  <m:e>
+                    <m:r>
+                      <m:rPr>
+                        <m:sty m:val="bi"/>
+                      </m:rPr>
+                      <w:rPr>
+                        <w:rFonts w:ascii="Cambria Math" w:hAnsi="Cambria Math"/>
+                        <w:lang w:val="en-US"/>
+                      </w:rPr>
+                      <m:t>h</m:t>
+                    </m:r>
+                  </m:e>
+                  <m:sub>
+                    <m:r>
+                      <m:rPr>
+                        <m:sty m:val="bi"/>
+                      </m:rPr>
+                      <w:rPr>
+                        <w:rFonts w:ascii="Cambria Math" w:hAnsi="Cambria Math"/>
+                        <w:lang w:val="en-US"/>
+                      </w:rPr>
+                      <m:t>t</m:t>
+                    </m:r>
+                    <m:r>
+                      <m:rPr>
+                        <m:sty m:val="p"/>
+                      </m:rPr>
+                      <w:rPr>
+                        <w:rFonts w:ascii="Cambria Math" w:hAnsi="Cambria Math"/>
+                        <w:lang w:val="en-US"/>
+                      </w:rPr>
+                      <m:t>-</m:t>
+                    </m:r>
+                    <m:r>
+                      <m:rPr>
+                        <m:sty m:val="b"/>
+                      </m:rPr>
+                      <w:rPr>
+                        <w:rFonts w:ascii="Cambria Math" w:hAnsi="Cambria Math"/>
+                        <w:lang w:val="en-US"/>
+                      </w:rPr>
+                      <m:t>1</m:t>
+                    </m:r>
+                  </m:sub>
+                </m:sSub>
+                <m:r>
+                  <m:rPr>
+                    <m:sty m:val="p"/>
+                  </m:rPr>
+                  <w:rPr>
+                    <w:rFonts w:ascii="Cambria Math" w:hAnsi="Cambria Math"/>
+                    <w:lang w:val="en-US"/>
+                  </w:rPr>
+                  <m:t>+</m:t>
+                </m:r>
+                <m:sSub>
+                  <m:sSubPr>
+                    <m:ctrlPr>
+                      <w:rPr>
+                        <w:rFonts w:ascii="Cambria Math" w:hAnsi="Cambria Math"/>
+                        <w:lang w:val="en-US"/>
+                      </w:rPr>
+                    </m:ctrlPr>
+                  </m:sSubPr>
+                  <m:e>
+                    <m:r>
+                      <m:rPr>
+                        <m:sty m:val="bi"/>
+                      </m:rPr>
+                      <w:rPr>
+                        <w:rFonts w:ascii="Cambria Math" w:hAnsi="Cambria Math"/>
+                        <w:lang w:val="en-US"/>
+                      </w:rPr>
+                      <m:t>b</m:t>
+                    </m:r>
+                  </m:e>
+                  <m:sub>
+                    <m:r>
+                      <m:rPr>
+                        <m:sty m:val="bi"/>
+                      </m:rPr>
+                      <w:rPr>
+                        <w:rFonts w:ascii="Cambria Math" w:hAnsi="Cambria Math"/>
+                        <w:lang w:val="en-US"/>
+                      </w:rPr>
+                      <m:t>r</m:t>
+                    </m:r>
+                  </m:sub>
+                </m:sSub>
+                <m:r>
+                  <m:rPr>
+                    <m:sty m:val="p"/>
+                  </m:rPr>
+                  <w:rPr>
+                    <w:rFonts w:ascii="Cambria Math" w:hAnsi="Cambria Math"/>
+                    <w:lang w:val="en-US"/>
+                  </w:rPr>
+                  <m:t>)</m:t>
+                </m:r>
+              </m:oMath>
+            </m:oMathPara>
+          </w:p>
+        </w:tc>
+        <w:tc>
+          <w:tcPr>
+            <w:tcW w:w="710" w:type="dxa"/>
+          </w:tcPr>
+          <w:p>
+            <w:pPr>
+              <w:pStyle w:val="SuperCompressed"/>
+            </w:pPr>
+            <w:r>
+              <w:t xml:space="preserve">Eq. </w:t>
+            </w:r>
+            <w:fldSimple w:instr=" SEQ Eq. \* ARABIC ">
+              <w:r>
+                <w:rPr>
+                  <w:noProof/>
+                </w:rPr>
+                <w:t>3</w:t>
+              </w:r>
+            </w:fldSimple>
+          </w:p>
+        </w:tc>
+      </w:tr>
+      <w:tr>
+        <w:tc>
+          <w:tcPr>
+            <w:tcW w:w="8647" w:type="dxa"/>
+          </w:tcPr>
+          <w:p>
+            <w:pPr>
+              <w:pStyle w:val="SuperCompressed"/>
+              <w:rPr>
+                <w:rFonts w:eastAsia="Calibri" w:cs="Times New Roman"/>
+                <w:lang w:val="en-US"/>
+              </w:rPr>
+            </w:pPr>
+            <m:oMathPara>
+              <m:oMath>
+                <m:sSub>
+                  <m:sSubPr>
+                    <m:ctrlPr>
+                      <w:rPr>
+                        <w:rFonts w:ascii="Cambria Math" w:hAnsi="Cambria Math"/>
+                        <w:lang w:val="en-US"/>
+                      </w:rPr>
+                    </m:ctrlPr>
+                  </m:sSubPr>
+                  <m:e>
+                    <m:r>
+                      <m:rPr>
+                        <m:sty m:val="bi"/>
+                      </m:rPr>
+                      <w:rPr>
+                        <w:rFonts w:ascii="Cambria Math" w:hAnsi="Cambria Math"/>
+                        <w:lang w:val="en-US"/>
+                      </w:rPr>
+                      <m:t>z</m:t>
+                    </m:r>
+                  </m:e>
+                  <m:sub>
+                    <m:r>
+                      <m:rPr>
+                        <m:sty m:val="bi"/>
+                      </m:rPr>
+                      <w:rPr>
+                        <w:rFonts w:ascii="Cambria Math" w:hAnsi="Cambria Math"/>
+                        <w:lang w:val="en-US"/>
+                      </w:rPr>
+                      <m:t>t</m:t>
+                    </m:r>
+                  </m:sub>
+                </m:sSub>
+                <m:r>
+                  <m:rPr>
+                    <m:sty m:val="p"/>
+                  </m:rPr>
+                  <w:rPr>
+                    <w:rFonts w:ascii="Cambria Math" w:hAnsi="Cambria Math"/>
+                    <w:lang w:val="en-US"/>
+                  </w:rPr>
+                  <m:t>=</m:t>
+                </m:r>
+                <m:sSub>
+                  <m:sSubPr>
+                    <m:ctrlPr>
+                      <w:rPr>
+                        <w:rFonts w:ascii="Cambria Math" w:hAnsi="Cambria Math"/>
+                        <w:lang w:val="en-US"/>
+                      </w:rPr>
+                    </m:ctrlPr>
+                  </m:sSubPr>
+                  <m:e>
+                    <m:r>
+                      <w:rPr>
+                        <w:rFonts w:ascii="Cambria Math" w:hAnsi="Cambria Math"/>
+                        <w:lang w:val="en-US"/>
+                      </w:rPr>
+                      <m:t>σ</m:t>
+                    </m:r>
+                  </m:e>
+                  <m:sub>
+                    <m:r>
+                      <w:rPr>
+                        <w:rFonts w:ascii="Cambria Math" w:hAnsi="Cambria Math"/>
+                        <w:lang w:val="en-US"/>
+                      </w:rPr>
+                      <m:t>r</m:t>
+                    </m:r>
+                  </m:sub>
+                </m:sSub>
+                <m:r>
+                  <m:rPr>
+                    <m:sty m:val="p"/>
+                  </m:rPr>
+                  <w:rPr>
+                    <w:rFonts w:ascii="Cambria Math" w:hAnsi="Cambria Math"/>
+                    <w:lang w:val="en-US"/>
+                  </w:rPr>
+                  <m:t>(</m:t>
+                </m:r>
+                <m:sSub>
+                  <m:sSubPr>
+                    <m:ctrlPr>
+                      <w:rPr>
+                        <w:rFonts w:ascii="Cambria Math" w:hAnsi="Cambria Math"/>
+                        <w:lang w:val="en-US"/>
+                      </w:rPr>
+                    </m:ctrlPr>
+                  </m:sSubPr>
+                  <m:e>
+                    <m:r>
+                      <m:rPr>
+                        <m:sty m:val="bi"/>
+                      </m:rPr>
+                      <w:rPr>
+                        <w:rFonts w:ascii="Cambria Math" w:hAnsi="Cambria Math"/>
+                        <w:lang w:val="en-US"/>
+                      </w:rPr>
+                      <m:t>W</m:t>
+                    </m:r>
+                  </m:e>
+                  <m:sub>
+                    <m:r>
+                      <m:rPr>
+                        <m:sty m:val="bi"/>
+                      </m:rPr>
+                      <w:rPr>
+                        <w:rFonts w:ascii="Cambria Math" w:hAnsi="Cambria Math"/>
+                        <w:lang w:val="en-US"/>
+                      </w:rPr>
+                      <m:t>t</m:t>
+                    </m:r>
+                  </m:sub>
+                </m:sSub>
+                <m:sSub>
+                  <m:sSubPr>
+                    <m:ctrlPr>
+                      <w:rPr>
+                        <w:rFonts w:ascii="Cambria Math" w:hAnsi="Cambria Math"/>
+                        <w:lang w:val="en-US"/>
+                      </w:rPr>
+                    </m:ctrlPr>
+                  </m:sSubPr>
+                  <m:e>
+                    <m:r>
+                      <m:rPr>
+                        <m:sty m:val="bi"/>
+                      </m:rPr>
+                      <w:rPr>
+                        <w:rFonts w:ascii="Cambria Math" w:hAnsi="Cambria Math"/>
+                        <w:lang w:val="en-US"/>
+                      </w:rPr>
+                      <m:t>x</m:t>
+                    </m:r>
+                  </m:e>
+                  <m:sub>
+                    <m:r>
+                      <m:rPr>
+                        <m:sty m:val="bi"/>
+                      </m:rPr>
+                      <w:rPr>
+                        <w:rFonts w:ascii="Cambria Math" w:hAnsi="Cambria Math"/>
+                        <w:lang w:val="en-US"/>
+                      </w:rPr>
+                      <m:t>t</m:t>
+                    </m:r>
+                  </m:sub>
+                </m:sSub>
+                <m:r>
+                  <m:rPr>
+                    <m:sty m:val="p"/>
+                  </m:rPr>
+                  <w:rPr>
+                    <w:rFonts w:ascii="Cambria Math" w:hAnsi="Cambria Math"/>
+                    <w:lang w:val="en-US"/>
+                  </w:rPr>
+                  <m:t>+</m:t>
+                </m:r>
+                <m:sSub>
+                  <m:sSubPr>
+                    <m:ctrlPr>
+                      <w:rPr>
+                        <w:rFonts w:ascii="Cambria Math" w:hAnsi="Cambria Math"/>
+                        <w:lang w:val="en-US"/>
+                      </w:rPr>
+                    </m:ctrlPr>
+                  </m:sSubPr>
+                  <m:e>
+                    <m:r>
+                      <m:rPr>
+                        <m:sty m:val="bi"/>
+                      </m:rPr>
+                      <w:rPr>
+                        <w:rFonts w:ascii="Cambria Math" w:hAnsi="Cambria Math"/>
+                        <w:lang w:val="en-US"/>
+                      </w:rPr>
+                      <m:t>U</m:t>
+                    </m:r>
+                  </m:e>
+                  <m:sub>
+                    <m:r>
+                      <m:rPr>
+                        <m:sty m:val="bi"/>
+                      </m:rPr>
+                      <w:rPr>
+                        <w:rFonts w:ascii="Cambria Math" w:hAnsi="Cambria Math"/>
+                        <w:lang w:val="en-US"/>
+                      </w:rPr>
+                      <m:t>r</m:t>
+                    </m:r>
+                  </m:sub>
+                </m:sSub>
+                <m:sSub>
+                  <m:sSubPr>
+                    <m:ctrlPr>
+                      <w:rPr>
+                        <w:rFonts w:ascii="Cambria Math" w:hAnsi="Cambria Math"/>
+                        <w:lang w:val="en-US"/>
+                      </w:rPr>
+                    </m:ctrlPr>
+                  </m:sSubPr>
+                  <m:e>
+                    <m:r>
+                      <m:rPr>
+                        <m:sty m:val="bi"/>
+                      </m:rPr>
+                      <w:rPr>
+                        <w:rFonts w:ascii="Cambria Math" w:hAnsi="Cambria Math"/>
+                        <w:lang w:val="en-US"/>
+                      </w:rPr>
+                      <m:t>h</m:t>
+                    </m:r>
+                  </m:e>
+                  <m:sub>
+                    <m:r>
+                      <m:rPr>
+                        <m:sty m:val="bi"/>
+                      </m:rPr>
+                      <w:rPr>
+                        <w:rFonts w:ascii="Cambria Math" w:hAnsi="Cambria Math"/>
+                        <w:lang w:val="en-US"/>
+                      </w:rPr>
+                      <m:t>t</m:t>
+                    </m:r>
+                    <m:r>
+                      <m:rPr>
+                        <m:sty m:val="p"/>
+                      </m:rPr>
+                      <w:rPr>
+                        <w:rFonts w:ascii="Cambria Math" w:hAnsi="Cambria Math"/>
+                        <w:lang w:val="en-US"/>
+                      </w:rPr>
+                      <m:t>-</m:t>
+                    </m:r>
+                    <m:r>
+                      <m:rPr>
+                        <m:sty m:val="b"/>
+                      </m:rPr>
+                      <w:rPr>
+                        <w:rFonts w:ascii="Cambria Math" w:hAnsi="Cambria Math"/>
+                        <w:lang w:val="en-US"/>
+                      </w:rPr>
+                      <m:t>1</m:t>
+                    </m:r>
+                  </m:sub>
+                </m:sSub>
+                <m:r>
+                  <m:rPr>
+                    <m:sty m:val="p"/>
+                  </m:rPr>
+                  <w:rPr>
+                    <w:rFonts w:ascii="Cambria Math" w:hAnsi="Cambria Math"/>
+                    <w:lang w:val="en-US"/>
+                  </w:rPr>
+                  <m:t>+</m:t>
+                </m:r>
+                <m:sSub>
+                  <m:sSubPr>
+                    <m:ctrlPr>
+                      <w:rPr>
+                        <w:rFonts w:ascii="Cambria Math" w:hAnsi="Cambria Math"/>
+                        <w:lang w:val="en-US"/>
+                      </w:rPr>
+                    </m:ctrlPr>
+                  </m:sSubPr>
+                  <m:e>
+                    <m:r>
+                      <m:rPr>
+                        <m:sty m:val="bi"/>
+                      </m:rPr>
+                      <w:rPr>
+                        <w:rFonts w:ascii="Cambria Math" w:hAnsi="Cambria Math"/>
+                        <w:lang w:val="en-US"/>
+                      </w:rPr>
+                      <m:t>b</m:t>
+                    </m:r>
+                  </m:e>
+                  <m:sub>
+                    <m:r>
+                      <w:rPr>
+                        <w:rFonts w:ascii="Cambria Math" w:hAnsi="Cambria Math"/>
+                        <w:lang w:val="en-US"/>
+                      </w:rPr>
+                      <m:t>r</m:t>
+                    </m:r>
+                  </m:sub>
+                </m:sSub>
+                <m:r>
+                  <m:rPr>
+                    <m:sty m:val="p"/>
+                  </m:rPr>
+                  <w:rPr>
+                    <w:rFonts w:ascii="Cambria Math" w:hAnsi="Cambria Math"/>
+                    <w:lang w:val="en-US"/>
+                  </w:rPr>
+                  <m:t>)</m:t>
+                </m:r>
+              </m:oMath>
+            </m:oMathPara>
+          </w:p>
+        </w:tc>
+        <w:tc>
+          <w:tcPr>
+            <w:tcW w:w="710" w:type="dxa"/>
+          </w:tcPr>
+          <w:p>
+            <w:pPr>
+              <w:pStyle w:val="SuperCompressed"/>
+            </w:pPr>
+            <w:r>
+              <w:t xml:space="preserve">Eq. </w:t>
+            </w:r>
+            <w:fldSimple w:instr=" SEQ Eq. \* ARABIC ">
+              <w:r>
+                <w:rPr>
+                  <w:noProof/>
+                </w:rPr>
+                <w:t>4</w:t>
+              </w:r>
+            </w:fldSimple>
+          </w:p>
+        </w:tc>
+      </w:tr>
+      <w:tr>
+        <w:tc>
+          <w:tcPr>
+            <w:tcW w:w="8647" w:type="dxa"/>
+          </w:tcPr>
+          <w:p>
+            <w:pPr>
+              <w:pStyle w:val="SuperCompressed"/>
+              <w:rPr>
+                <w:rFonts w:eastAsia="Calibri" w:cs="Times New Roman"/>
+                <w:lang w:val="en-US"/>
+              </w:rPr>
+            </w:pPr>
+            <m:oMathPara>
+              <m:oMath>
+                <m:acc>
+                  <m:accPr>
+                    <m:chr m:val="̃"/>
+                    <m:ctrlPr>
+                      <w:rPr>
+                        <w:rFonts w:ascii="Cambria Math" w:hAnsi="Cambria Math"/>
+                        <w:lang w:val="en-US"/>
+                      </w:rPr>
+                    </m:ctrlPr>
+                  </m:accPr>
+                  <m:e>
+                    <m:sSub>
+                      <m:sSubPr>
+                        <m:ctrlPr>
+                          <w:rPr>
+                            <w:rFonts w:ascii="Cambria Math" w:hAnsi="Cambria Math"/>
+                            <w:lang w:val="en-US"/>
+                          </w:rPr>
+                        </m:ctrlPr>
+                      </m:sSubPr>
+                      <m:e>
+                        <m:r>
+                          <m:rPr>
+                            <m:sty m:val="bi"/>
+                          </m:rPr>
+                          <w:rPr>
+                            <w:rFonts w:ascii="Cambria Math" w:hAnsi="Cambria Math"/>
+                            <w:lang w:val="en-US"/>
+                          </w:rPr>
+                          <m:t>h</m:t>
+                        </m:r>
+                      </m:e>
+                      <m:sub>
+                        <m:r>
+                          <m:rPr>
+                            <m:sty m:val="bi"/>
+                          </m:rPr>
+                          <w:rPr>
+                            <w:rFonts w:ascii="Cambria Math" w:hAnsi="Cambria Math"/>
+                            <w:lang w:val="en-US"/>
+                          </w:rPr>
+                          <m:t>t</m:t>
+                        </m:r>
+                      </m:sub>
+                    </m:sSub>
+                  </m:e>
+                </m:acc>
+                <m:r>
+                  <m:rPr>
+                    <m:sty m:val="p"/>
+                  </m:rPr>
+                  <w:rPr>
+                    <w:rFonts w:ascii="Cambria Math" w:hAnsi="Cambria Math"/>
+                    <w:lang w:val="en-US"/>
+                  </w:rPr>
+                  <m:t>=</m:t>
+                </m:r>
+                <m:sSub>
+                  <m:sSubPr>
+                    <m:ctrlPr>
+                      <w:rPr>
+                        <w:rFonts w:ascii="Cambria Math" w:hAnsi="Cambria Math"/>
+                        <w:lang w:val="en-US"/>
+                      </w:rPr>
+                    </m:ctrlPr>
+                  </m:sSubPr>
+                  <m:e>
+                    <m:r>
+                      <w:rPr>
+                        <w:rFonts w:ascii="Cambria Math" w:hAnsi="Cambria Math"/>
+                        <w:lang w:val="en-US"/>
+                      </w:rPr>
+                      <m:t>σ</m:t>
+                    </m:r>
+                  </m:e>
+                  <m:sub>
+                    <m:r>
+                      <w:rPr>
+                        <w:rFonts w:ascii="Cambria Math" w:hAnsi="Cambria Math"/>
+                        <w:lang w:val="en-US"/>
+                      </w:rPr>
+                      <m:t>r</m:t>
+                    </m:r>
+                  </m:sub>
+                </m:sSub>
+                <m:r>
+                  <m:rPr>
+                    <m:sty m:val="p"/>
+                  </m:rPr>
+                  <w:rPr>
+                    <w:rFonts w:ascii="Cambria Math" w:hAnsi="Cambria Math"/>
+                    <w:lang w:val="en-US"/>
+                  </w:rPr>
+                  <m:t>(</m:t>
+                </m:r>
+                <m:sSub>
+                  <m:sSubPr>
+                    <m:ctrlPr>
+                      <w:rPr>
+                        <w:rFonts w:ascii="Cambria Math" w:hAnsi="Cambria Math"/>
+                        <w:lang w:val="en-US"/>
+                      </w:rPr>
+                    </m:ctrlPr>
+                  </m:sSubPr>
+                  <m:e>
+                    <m:r>
+                      <m:rPr>
+                        <m:sty m:val="bi"/>
+                      </m:rPr>
+                      <w:rPr>
+                        <w:rFonts w:ascii="Cambria Math" w:hAnsi="Cambria Math"/>
+                        <w:lang w:val="en-US"/>
+                      </w:rPr>
+                      <m:t>W</m:t>
+                    </m:r>
+                  </m:e>
+                  <m:sub>
+                    <m:r>
+                      <m:rPr>
+                        <m:sty m:val="bi"/>
+                      </m:rPr>
+                      <w:rPr>
+                        <w:rFonts w:ascii="Cambria Math" w:hAnsi="Cambria Math"/>
+                        <w:lang w:val="en-US"/>
+                      </w:rPr>
+                      <m:t>t</m:t>
+                    </m:r>
+                  </m:sub>
+                </m:sSub>
+                <m:sSub>
+                  <m:sSubPr>
+                    <m:ctrlPr>
+                      <w:rPr>
+                        <w:rFonts w:ascii="Cambria Math" w:hAnsi="Cambria Math"/>
+                        <w:lang w:val="en-US"/>
+                      </w:rPr>
+                    </m:ctrlPr>
+                  </m:sSubPr>
+                  <m:e>
+                    <m:r>
+                      <m:rPr>
+                        <m:sty m:val="bi"/>
+                      </m:rPr>
+                      <w:rPr>
+                        <w:rFonts w:ascii="Cambria Math" w:hAnsi="Cambria Math"/>
+                        <w:lang w:val="en-US"/>
+                      </w:rPr>
+                      <m:t>x</m:t>
+                    </m:r>
+                  </m:e>
+                  <m:sub>
+                    <m:r>
+                      <m:rPr>
+                        <m:sty m:val="bi"/>
+                      </m:rPr>
+                      <w:rPr>
+                        <w:rFonts w:ascii="Cambria Math" w:hAnsi="Cambria Math"/>
+                        <w:lang w:val="en-US"/>
+                      </w:rPr>
+                      <m:t>t</m:t>
+                    </m:r>
+                  </m:sub>
+                </m:sSub>
+                <m:r>
+                  <m:rPr>
+                    <m:sty m:val="p"/>
+                  </m:rPr>
+                  <w:rPr>
+                    <w:rFonts w:ascii="Cambria Math" w:hAnsi="Cambria Math"/>
+                    <w:lang w:val="en-US"/>
+                  </w:rPr>
+                  <m:t>+</m:t>
+                </m:r>
+                <m:sSub>
+                  <m:sSubPr>
+                    <m:ctrlPr>
+                      <w:rPr>
+                        <w:rFonts w:ascii="Cambria Math" w:hAnsi="Cambria Math"/>
+                        <w:lang w:val="en-US"/>
+                      </w:rPr>
+                    </m:ctrlPr>
+                  </m:sSubPr>
+                  <m:e>
+                    <m:r>
+                      <m:rPr>
+                        <m:sty m:val="bi"/>
+                      </m:rPr>
+                      <w:rPr>
+                        <w:rFonts w:ascii="Cambria Math" w:hAnsi="Cambria Math"/>
+                        <w:lang w:val="en-US"/>
+                      </w:rPr>
+                      <m:t>U</m:t>
+                    </m:r>
+                  </m:e>
+                  <m:sub>
+                    <m:r>
+                      <m:rPr>
+                        <m:sty m:val="bi"/>
+                      </m:rPr>
+                      <w:rPr>
+                        <w:rFonts w:ascii="Cambria Math" w:hAnsi="Cambria Math"/>
+                        <w:lang w:val="en-US"/>
+                      </w:rPr>
+                      <m:t>r</m:t>
+                    </m:r>
+                  </m:sub>
+                </m:sSub>
+                <m:sSub>
+                  <m:sSubPr>
+                    <m:ctrlPr>
+                      <w:rPr>
+                        <w:rFonts w:ascii="Cambria Math" w:hAnsi="Cambria Math"/>
+                        <w:lang w:val="en-US"/>
+                      </w:rPr>
+                    </m:ctrlPr>
+                  </m:sSubPr>
+                  <m:e>
+                    <m:r>
+                      <m:rPr>
+                        <m:sty m:val="bi"/>
+                      </m:rPr>
+                      <w:rPr>
+                        <w:rFonts w:ascii="Cambria Math" w:hAnsi="Cambria Math"/>
+                        <w:lang w:val="en-US"/>
+                      </w:rPr>
+                      <m:t>h</m:t>
+                    </m:r>
+                  </m:e>
+                  <m:sub>
+                    <m:r>
+                      <m:rPr>
+                        <m:sty m:val="bi"/>
+                      </m:rPr>
+                      <w:rPr>
+                        <w:rFonts w:ascii="Cambria Math" w:hAnsi="Cambria Math"/>
+                        <w:lang w:val="en-US"/>
+                      </w:rPr>
+                      <m:t>t</m:t>
+                    </m:r>
+                    <m:r>
+                      <m:rPr>
+                        <m:sty m:val="p"/>
+                      </m:rPr>
+                      <w:rPr>
+                        <w:rFonts w:ascii="Cambria Math" w:hAnsi="Cambria Math"/>
+                        <w:lang w:val="en-US"/>
+                      </w:rPr>
+                      <m:t>-</m:t>
+                    </m:r>
+                    <m:r>
+                      <m:rPr>
+                        <m:sty m:val="b"/>
+                      </m:rPr>
+                      <w:rPr>
+                        <w:rFonts w:ascii="Cambria Math" w:hAnsi="Cambria Math"/>
+                        <w:lang w:val="en-US"/>
+                      </w:rPr>
+                      <m:t>1</m:t>
+                    </m:r>
+                  </m:sub>
+                </m:sSub>
+                <m:r>
+                  <m:rPr>
+                    <m:sty m:val="p"/>
+                  </m:rPr>
+                  <w:rPr>
+                    <w:rFonts w:ascii="Cambria Math" w:hAnsi="Cambria Math"/>
+                    <w:lang w:val="en-US"/>
+                  </w:rPr>
+                  <m:t>+</m:t>
+                </m:r>
+                <m:sSub>
+                  <m:sSubPr>
+                    <m:ctrlPr>
+                      <w:rPr>
+                        <w:rFonts w:ascii="Cambria Math" w:hAnsi="Cambria Math"/>
+                        <w:lang w:val="en-US"/>
+                      </w:rPr>
+                    </m:ctrlPr>
+                  </m:sSubPr>
+                  <m:e>
+                    <m:r>
+                      <m:rPr>
+                        <m:sty m:val="bi"/>
+                      </m:rPr>
+                      <w:rPr>
+                        <w:rFonts w:ascii="Cambria Math" w:hAnsi="Cambria Math"/>
+                        <w:lang w:val="en-US"/>
+                      </w:rPr>
+                      <m:t>b</m:t>
+                    </m:r>
+                  </m:e>
+                  <m:sub>
+                    <m:r>
+                      <m:rPr>
+                        <m:sty m:val="bi"/>
+                      </m:rPr>
+                      <w:rPr>
+                        <w:rFonts w:ascii="Cambria Math" w:hAnsi="Cambria Math"/>
+                        <w:lang w:val="en-US"/>
+                      </w:rPr>
+                      <m:t>r</m:t>
+                    </m:r>
+                  </m:sub>
+                </m:sSub>
+                <m:r>
+                  <m:rPr>
+                    <m:sty m:val="p"/>
+                  </m:rPr>
+                  <w:rPr>
+                    <w:rFonts w:ascii="Cambria Math" w:hAnsi="Cambria Math"/>
+                    <w:lang w:val="en-US"/>
+                  </w:rPr>
+                  <m:t>)</m:t>
+                </m:r>
+              </m:oMath>
+            </m:oMathPara>
+          </w:p>
+        </w:tc>
+        <w:tc>
+          <w:tcPr>
+            <w:tcW w:w="710" w:type="dxa"/>
+          </w:tcPr>
+          <w:p>
+            <w:pPr>
+              <w:pStyle w:val="SuperCompressed"/>
+            </w:pPr>
+            <w:r>
+              <w:t xml:space="preserve">Eq. </w:t>
+            </w:r>
+            <w:fldSimple w:instr=" SEQ Eq. \* ARABIC ">
+              <w:r>
+                <w:rPr>
+                  <w:noProof/>
+                </w:rPr>
+                <w:t>5</w:t>
+              </w:r>
+            </w:fldSimple>
+          </w:p>
+        </w:tc>
+      </w:tr>
+      <w:tr>
+        <w:tc>
+          <w:tcPr>
+            <w:tcW w:w="8647" w:type="dxa"/>
+          </w:tcPr>
+          <w:p>
+            <w:pPr>
+              <w:pStyle w:val="SuperCompressed"/>
+              <w:rPr>
+                <w:rFonts w:eastAsia="Calibri" w:cs="Times New Roman"/>
+                <w:lang w:val="en-US"/>
+              </w:rPr>
+            </w:pPr>
+            <m:oMathPara>
+              <m:oMath>
+                <m:sSub>
+                  <m:sSubPr>
+                    <m:ctrlPr>
+                      <w:rPr>
+                        <w:rFonts w:ascii="Cambria Math" w:eastAsia="Calibri" w:hAnsi="Cambria Math" w:cs="Times New Roman"/>
+                        <w:lang w:val="en-US"/>
+                      </w:rPr>
+                    </m:ctrlPr>
+                  </m:sSubPr>
+                  <m:e>
+                    <m:r>
+                      <m:rPr>
+                        <m:sty m:val="bi"/>
+                      </m:rPr>
+                      <w:rPr>
+                        <w:rFonts w:ascii="Cambria Math" w:eastAsia="Calibri" w:hAnsi="Cambria Math" w:cs="Times New Roman"/>
+                        <w:lang w:val="en-US"/>
+                      </w:rPr>
+                      <m:t>h</m:t>
+                    </m:r>
+                  </m:e>
+                  <m:sub>
+                    <m:r>
+                      <m:rPr>
+                        <m:sty m:val="bi"/>
+                      </m:rPr>
+                      <w:rPr>
+                        <w:rFonts w:ascii="Cambria Math" w:eastAsia="Calibri" w:hAnsi="Cambria Math" w:cs="Times New Roman"/>
+                        <w:lang w:val="en-US"/>
+                      </w:rPr>
+                      <m:t>t</m:t>
+                    </m:r>
+                  </m:sub>
+                </m:sSub>
+                <m:r>
+                  <m:rPr>
+                    <m:sty m:val="p"/>
+                  </m:rPr>
+                  <w:rPr>
+                    <w:rFonts w:ascii="Cambria Math" w:eastAsia="Calibri" w:hAnsi="Cambria Math" w:cs="Times New Roman"/>
+                    <w:lang w:val="en-US"/>
+                  </w:rPr>
+                  <m:t>=</m:t>
+                </m:r>
+                <m:d>
+                  <m:dPr>
+                    <m:ctrlPr>
+                      <w:rPr>
+                        <w:rFonts w:ascii="Cambria Math" w:eastAsia="Calibri" w:hAnsi="Cambria Math" w:cs="Times New Roman"/>
+                        <w:lang w:val="en-US"/>
+                      </w:rPr>
+                    </m:ctrlPr>
+                  </m:dPr>
+                  <m:e>
+                    <m:r>
+                      <m:rPr>
+                        <m:sty m:val="p"/>
+                      </m:rPr>
+                      <w:rPr>
+                        <w:rFonts w:ascii="Cambria Math" w:eastAsia="Calibri" w:hAnsi="Cambria Math" w:cs="Times New Roman"/>
+                        <w:lang w:val="en-US"/>
+                      </w:rPr>
+                      <m:t>1-</m:t>
+                    </m:r>
+                    <m:sSub>
+                      <m:sSubPr>
+                        <m:ctrlPr>
+                          <w:rPr>
+                            <w:rFonts w:ascii="Cambria Math" w:eastAsia="Calibri" w:hAnsi="Cambria Math" w:cs="Times New Roman"/>
+                            <w:lang w:val="en-US"/>
+                          </w:rPr>
+                        </m:ctrlPr>
+                      </m:sSubPr>
+                      <m:e>
+                        <m:r>
+                          <m:rPr>
+                            <m:sty m:val="bi"/>
+                          </m:rPr>
+                          <w:rPr>
+                            <w:rFonts w:ascii="Cambria Math" w:eastAsia="Calibri" w:hAnsi="Cambria Math" w:cs="Times New Roman"/>
+                            <w:lang w:val="en-US"/>
+                          </w:rPr>
+                          <m:t>z</m:t>
+                        </m:r>
+                      </m:e>
+                      <m:sub>
+                        <m:r>
+                          <m:rPr>
+                            <m:sty m:val="bi"/>
+                          </m:rPr>
+                          <w:rPr>
+                            <w:rFonts w:ascii="Cambria Math" w:eastAsia="Calibri" w:hAnsi="Cambria Math" w:cs="Times New Roman"/>
+                            <w:lang w:val="en-US"/>
+                          </w:rPr>
+                          <m:t>t</m:t>
+                        </m:r>
+                      </m:sub>
+                    </m:sSub>
+                  </m:e>
+                </m:d>
+                <m:r>
+                  <m:rPr>
+                    <m:sty m:val="p"/>
+                  </m:rPr>
+                  <w:rPr>
+                    <w:rFonts w:ascii="Cambria Math" w:eastAsia="Calibri" w:hAnsi="Cambria Math" w:cs="Times New Roman"/>
+                    <w:lang w:val="en-US"/>
+                  </w:rPr>
+                  <m:t>⊙</m:t>
+                </m:r>
+                <m:sSub>
+                  <m:sSubPr>
+                    <m:ctrlPr>
+                      <w:rPr>
+                        <w:rFonts w:ascii="Cambria Math" w:eastAsia="Calibri" w:hAnsi="Cambria Math" w:cs="Times New Roman"/>
+                        <w:lang w:val="en-US"/>
+                      </w:rPr>
+                    </m:ctrlPr>
+                  </m:sSubPr>
+                  <m:e>
+                    <m:r>
+                      <m:rPr>
+                        <m:sty m:val="bi"/>
+                      </m:rPr>
+                      <w:rPr>
+                        <w:rFonts w:ascii="Cambria Math" w:eastAsia="Calibri" w:hAnsi="Cambria Math" w:cs="Times New Roman"/>
+                        <w:lang w:val="en-US"/>
+                      </w:rPr>
+                      <m:t>h</m:t>
+                    </m:r>
+                  </m:e>
+                  <m:sub>
+                    <m:r>
+                      <m:rPr>
+                        <m:sty m:val="bi"/>
+                      </m:rPr>
+                      <w:rPr>
+                        <w:rFonts w:ascii="Cambria Math" w:eastAsia="Calibri" w:hAnsi="Cambria Math" w:cs="Times New Roman"/>
+                        <w:lang w:val="en-US"/>
+                      </w:rPr>
+                      <m:t>t</m:t>
+                    </m:r>
+                    <m:r>
+                      <m:rPr>
+                        <m:sty m:val="p"/>
+                      </m:rPr>
+                      <w:rPr>
+                        <w:rFonts w:ascii="Cambria Math" w:eastAsia="Calibri" w:hAnsi="Cambria Math" w:cs="Times New Roman"/>
+                        <w:lang w:val="en-US"/>
+                      </w:rPr>
+                      <m:t>-</m:t>
+                    </m:r>
+                    <m:r>
+                      <m:rPr>
+                        <m:sty m:val="b"/>
+                      </m:rPr>
+                      <w:rPr>
+                        <w:rFonts w:ascii="Cambria Math" w:eastAsia="Calibri" w:hAnsi="Cambria Math" w:cs="Times New Roman"/>
+                        <w:lang w:val="en-US"/>
+                      </w:rPr>
+                      <m:t>1</m:t>
+                    </m:r>
+                  </m:sub>
+                </m:sSub>
+                <m:r>
+                  <m:rPr>
+                    <m:sty m:val="p"/>
+                  </m:rPr>
+                  <w:rPr>
+                    <w:rFonts w:ascii="Cambria Math" w:eastAsia="Calibri" w:hAnsi="Cambria Math" w:cs="Times New Roman"/>
+                    <w:lang w:val="en-US"/>
+                  </w:rPr>
+                  <m:t>+</m:t>
+                </m:r>
+                <m:sSub>
+                  <m:sSubPr>
+                    <m:ctrlPr>
+                      <w:rPr>
+                        <w:rFonts w:ascii="Cambria Math" w:eastAsia="Calibri" w:hAnsi="Cambria Math" w:cs="Times New Roman"/>
+                        <w:lang w:val="en-US"/>
+                      </w:rPr>
+                    </m:ctrlPr>
+                  </m:sSubPr>
+                  <m:e>
+                    <m:r>
+                      <m:rPr>
+                        <m:sty m:val="bi"/>
+                      </m:rPr>
+                      <w:rPr>
+                        <w:rFonts w:ascii="Cambria Math" w:eastAsia="Calibri" w:hAnsi="Cambria Math" w:cs="Times New Roman"/>
+                        <w:lang w:val="en-US"/>
+                      </w:rPr>
+                      <m:t>z</m:t>
+                    </m:r>
+                  </m:e>
+                  <m:sub>
+                    <m:r>
+                      <m:rPr>
+                        <m:sty m:val="bi"/>
+                      </m:rPr>
+                      <w:rPr>
+                        <w:rFonts w:ascii="Cambria Math" w:eastAsia="Calibri" w:hAnsi="Cambria Math" w:cs="Times New Roman"/>
+                        <w:lang w:val="en-US"/>
+                      </w:rPr>
+                      <m:t>t</m:t>
+                    </m:r>
+                  </m:sub>
+                </m:sSub>
+                <m:r>
+                  <m:rPr>
+                    <m:sty m:val="p"/>
+                  </m:rPr>
+                  <w:rPr>
+                    <w:rFonts w:ascii="Cambria Math" w:eastAsia="Calibri" w:hAnsi="Cambria Math" w:cs="Times New Roman"/>
+                    <w:lang w:val="en-US"/>
+                  </w:rPr>
+                  <m:t>⊙</m:t>
+                </m:r>
+                <m:sSub>
+                  <m:sSubPr>
+                    <m:ctrlPr>
+                      <w:rPr>
+                        <w:rFonts w:ascii="Cambria Math" w:eastAsia="Calibri" w:hAnsi="Cambria Math" w:cs="Times New Roman"/>
+                        <w:lang w:val="en-US"/>
+                      </w:rPr>
+                    </m:ctrlPr>
+                  </m:sSubPr>
+                  <m:e>
+                    <m:acc>
+                      <m:accPr>
+                        <m:chr m:val="̃"/>
+                        <m:ctrlPr>
+                          <w:rPr>
+                            <w:rFonts w:ascii="Cambria Math" w:eastAsia="Calibri" w:hAnsi="Cambria Math" w:cs="Times New Roman"/>
+                            <w:lang w:val="en-US"/>
+                          </w:rPr>
+                        </m:ctrlPr>
+                      </m:accPr>
+                      <m:e>
+                        <m:r>
+                          <m:rPr>
+                            <m:sty m:val="bi"/>
+                          </m:rPr>
+                          <w:rPr>
+                            <w:rFonts w:ascii="Cambria Math" w:eastAsia="Calibri" w:hAnsi="Cambria Math" w:cs="Times New Roman"/>
+                            <w:lang w:val="en-US"/>
+                          </w:rPr>
+                          <m:t>h</m:t>
+                        </m:r>
+                      </m:e>
+                    </m:acc>
+                  </m:e>
+                  <m:sub>
+                    <m:r>
+                      <m:rPr>
+                        <m:sty m:val="bi"/>
+                      </m:rPr>
+                      <w:rPr>
+                        <w:rFonts w:ascii="Cambria Math" w:eastAsia="Calibri" w:hAnsi="Cambria Math" w:cs="Times New Roman"/>
+                        <w:lang w:val="en-US"/>
+                      </w:rPr>
+                      <m:t>t</m:t>
+                    </m:r>
+                  </m:sub>
+                </m:sSub>
+              </m:oMath>
+            </m:oMathPara>
+          </w:p>
+        </w:tc>
+        <w:tc>
+          <w:tcPr>
+            <w:tcW w:w="710" w:type="dxa"/>
+          </w:tcPr>
+          <w:p>
+            <w:pPr>
+              <w:pStyle w:val="SuperCompressed"/>
+            </w:pPr>
+            <w:r>
+              <w:t xml:space="preserve">Eq. </w:t>
+            </w:r>
+            <w:fldSimple w:instr=" SEQ Eq. \* ARABIC ">
+              <w:r>
+                <w:rPr>
+                  <w:noProof/>
+                </w:rPr>
+                <w:t>6</w:t>
+              </w:r>
+            </w:fldSimple>
+          </w:p>
+        </w:tc>
+      </w:tr>
+    </w:tbl>
     <w:p>
       <w:pPr>
         <w:tabs>
           <w:tab w:val="clear" w:pos="181"/>
           <w:tab w:val="left" w:pos="5600"/>
         </w:tabs>
-        <w:rPr>
-          <w:lang w:val="en-US" w:eastAsia="en-CA"/>
-        </w:rPr>
-      </w:pPr>
-      <w:r>
-        <w:rPr>
-          <w:lang w:val="en-US" w:eastAsia="en-CA"/>
-        </w:rPr>
-        <w:tab/>
-      </w:r>
+        <w:jc w:val="both"/>
+        <w:rPr>
+          <w:rFonts w:eastAsiaTheme="minorEastAsia"/>
+          <w:lang w:val="en-US" w:eastAsia="en-CA"/>
+        </w:rPr>
+      </w:pPr>
     </w:p>
     <w:p>
       <w:pPr>
-        <w:rPr>
-          <w:rFonts w:eastAsiaTheme="minorEastAsia"/>
+        <w:tabs>
+          <w:tab w:val="clear" w:pos="181"/>
+          <w:tab w:val="left" w:pos="5600"/>
+        </w:tabs>
+        <w:jc w:val="both"/>
+        <w:rPr>
           <w:lang w:val="en-US" w:eastAsia="en-CA"/>
         </w:rPr>
       </w:pPr>
@@ -2774,7 +4414,7 @@
           <w:rFonts w:eastAsiaTheme="minorEastAsia"/>
           <w:lang w:val="en-US" w:eastAsia="en-CA"/>
         </w:rPr>
-        <w:t xml:space="preserve"> is known as the forget gate.</w:t>
+        <w:t xml:space="preserve"> is the forget gate.</w:t>
       </w:r>
     </w:p>
     <w:p>
@@ -2790,8 +4430,8 @@
           <w:noProof/>
         </w:rPr>
         <w:drawing>
-          <wp:inline distT="0" distB="0" distL="0" distR="0" wp14:anchorId="16F787BF" wp14:editId="11AC3B73">
-            <wp:extent cx="2114550" cy="1448105"/>
+          <wp:inline distT="0" distB="0" distL="0" distR="0" wp14:anchorId="16F787BF" wp14:editId="4CECD0FC">
+            <wp:extent cx="2819992" cy="1931213"/>
             <wp:effectExtent l="0" t="0" r="0" b="0"/>
             <wp:docPr id="1" name="Picture 1"/>
             <wp:cNvGraphicFramePr>
@@ -2805,7 +4445,7 @@
                     <pic:cNvPicPr/>
                   </pic:nvPicPr>
                   <pic:blipFill>
-                    <a:blip r:embed="rId9"/>
+                    <a:blip r:embed="rId10"/>
                     <a:stretch>
                       <a:fillRect/>
                     </a:stretch>
@@ -2813,7 +4453,7 @@
                   <pic:spPr>
                     <a:xfrm>
                       <a:off x="0" y="0"/>
-                      <a:ext cx="2143579" cy="1467985"/>
+                      <a:ext cx="2882863" cy="1974269"/>
                     </a:xfrm>
                     <a:prstGeom prst="rect">
                       <a:avLst/>
@@ -2828,11 +4468,52 @@
     </w:p>
     <w:p>
       <w:pPr>
-        <w:rPr>
-          <w:lang w:val="en-US" w:eastAsia="en-CA"/>
-        </w:rPr>
-      </w:pPr>
-      <w:hyperlink r:id="rId10" w:anchor="recurrent-neural-networks-2" w:history="1">
+        <w:pStyle w:val="Caption"/>
+        <w:rPr>
+          <w:rFonts w:eastAsiaTheme="minorEastAsia"/>
+          <w:lang w:val="en-US" w:eastAsia="en-CA"/>
+        </w:rPr>
+      </w:pPr>
+      <w:r>
+        <w:t xml:space="preserve">Figure </w:t>
+      </w:r>
+      <w:fldSimple w:instr=" SEQ Figure \* ARABIC ">
+        <w:r>
+          <w:rPr>
+            <w:noProof/>
+          </w:rPr>
+          <w:t>2</w:t>
+        </w:r>
+      </w:fldSimple>
+      <w:r>
+        <w:t xml:space="preserve"> </w:t>
+      </w:r>
+      <w:r>
+        <w:t>–</w:t>
+      </w:r>
+      <w:r>
+        <w:t xml:space="preserve"> </w:t>
+      </w:r>
+      <w:r>
+        <w:t xml:space="preserve">Illustration of GRU cell containing </w:t>
+      </w:r>
+      <w:r>
+        <w:t xml:space="preserve">reset and </w:t>
+      </w:r>
+      <w:r>
+        <w:t>forget gates</w:t>
+      </w:r>
+      <w:r>
+        <w:t xml:space="preserve"> [1]</w:t>
+      </w:r>
+    </w:p>
+    <w:p>
+      <w:pPr>
+        <w:rPr>
+          <w:lang w:val="en-US" w:eastAsia="en-CA"/>
+        </w:rPr>
+      </w:pPr>
+      <w:hyperlink r:id="rId11" w:anchor="recurrent-neural-networks-2" w:history="1">
         <w:r>
           <w:rPr>
             <w:rStyle w:val="Hyperlink"/>
@@ -2846,7 +4527,6 @@
         <w:pStyle w:val="Heading2"/>
       </w:pPr>
       <w:r>
-        <w:lastRenderedPageBreak/>
         <w:t>Source Code</w:t>
       </w:r>
     </w:p>
@@ -3114,14 +4794,36 @@
       <w:r>
         <w:t xml:space="preserve">Listing </w:t>
       </w:r>
-      <w:fldSimple w:instr=" SEQ Listing \* ARABIC ">
-        <w:r>
-          <w:rPr>
-            <w:noProof/>
-          </w:rPr>
-          <w:t>2</w:t>
-        </w:r>
-      </w:fldSimple>
+      <w:r>
+        <w:rPr>
+          <w:noProof/>
+        </w:rPr>
+        <w:fldChar w:fldCharType="begin"/>
+      </w:r>
+      <w:r>
+        <w:rPr>
+          <w:noProof/>
+        </w:rPr>
+        <w:instrText xml:space="preserve"> SEQ Listing \* ARABIC </w:instrText>
+      </w:r>
+      <w:r>
+        <w:rPr>
+          <w:noProof/>
+        </w:rPr>
+        <w:fldChar w:fldCharType="separate"/>
+      </w:r>
+      <w:r>
+        <w:rPr>
+          <w:noProof/>
+        </w:rPr>
+        <w:t>2</w:t>
+      </w:r>
+      <w:r>
+        <w:rPr>
+          <w:noProof/>
+        </w:rPr>
+        <w:fldChar w:fldCharType="end"/>
+      </w:r>
       <w:bookmarkEnd w:id="5"/>
       <w:r>
         <w:t xml:space="preserve"> – Implementation of GRU</w:t>
@@ -3215,6 +4917,1036 @@
         </w:rPr>
       </w:pPr>
     </w:p>
+    <w:tbl>
+      <w:tblPr>
+        <w:tblStyle w:val="TableGrid"/>
+        <w:tblW w:w="0" w:type="auto"/>
+        <w:tblLook w:val="04A0" w:firstRow="1" w:lastRow="0" w:firstColumn="1" w:lastColumn="0" w:noHBand="0" w:noVBand="1"/>
+      </w:tblPr>
+      <w:tblGrid>
+        <w:gridCol w:w="8647"/>
+        <w:gridCol w:w="710"/>
+      </w:tblGrid>
+      <w:tr>
+        <w:tc>
+          <w:tcPr>
+            <w:tcW w:w="8647" w:type="dxa"/>
+          </w:tcPr>
+          <w:p>
+            <w:pPr>
+              <w:pStyle w:val="SuperCompressed"/>
+              <w:rPr>
+                <w:lang w:val="en-US"/>
+              </w:rPr>
+            </w:pPr>
+            <m:oMathPara>
+              <m:oMath>
+                <m:sSub>
+                  <m:sSubPr>
+                    <m:ctrlPr>
+                      <w:rPr>
+                        <w:rFonts w:ascii="Cambria Math" w:hAnsi="Cambria Math"/>
+                        <w:b/>
+                        <w:i/>
+                        <w:lang w:val="en-US"/>
+                      </w:rPr>
+                    </m:ctrlPr>
+                  </m:sSubPr>
+                  <m:e>
+                    <m:r>
+                      <m:rPr>
+                        <m:sty m:val="bi"/>
+                      </m:rPr>
+                      <w:rPr>
+                        <w:rFonts w:ascii="Cambria Math" w:hAnsi="Cambria Math"/>
+                        <w:lang w:val="en-US"/>
+                      </w:rPr>
+                      <m:t>A</m:t>
+                    </m:r>
+                  </m:e>
+                  <m:sub>
+                    <m:r>
+                      <m:rPr>
+                        <m:sty m:val="bi"/>
+                      </m:rPr>
+                      <w:rPr>
+                        <w:rFonts w:ascii="Cambria Math" w:hAnsi="Cambria Math"/>
+                        <w:lang w:val="en-US"/>
+                      </w:rPr>
+                      <m:t>i</m:t>
+                    </m:r>
+                  </m:sub>
+                </m:sSub>
+                <m:r>
+                  <w:rPr>
+                    <w:rFonts w:ascii="Cambria Math" w:hAnsi="Cambria Math"/>
+                    <w:lang w:val="en-US"/>
+                  </w:rPr>
+                  <m:t>=</m:t>
+                </m:r>
+                <m:r>
+                  <w:rPr>
+                    <w:rFonts w:ascii="Cambria Math" w:hAnsi="Cambria Math"/>
+                    <w:lang w:val="en-US"/>
+                  </w:rPr>
+                  <m:t>softmax</m:t>
+                </m:r>
+                <m:d>
+                  <m:dPr>
+                    <m:ctrlPr>
+                      <w:rPr>
+                        <w:rFonts w:ascii="Cambria Math" w:hAnsi="Cambria Math"/>
+                        <w:i/>
+                        <w:lang w:val="en-US"/>
+                      </w:rPr>
+                    </m:ctrlPr>
+                  </m:dPr>
+                  <m:e>
+                    <m:f>
+                      <m:fPr>
+                        <m:ctrlPr>
+                          <w:rPr>
+                            <w:rFonts w:ascii="Cambria Math" w:hAnsi="Cambria Math"/>
+                            <w:i/>
+                            <w:lang w:val="en-US"/>
+                          </w:rPr>
+                        </m:ctrlPr>
+                      </m:fPr>
+                      <m:num>
+                        <m:d>
+                          <m:dPr>
+                            <m:ctrlPr>
+                              <w:rPr>
+                                <w:rFonts w:ascii="Cambria Math" w:hAnsi="Cambria Math"/>
+                                <w:i/>
+                                <w:lang w:val="en-US"/>
+                              </w:rPr>
+                            </m:ctrlPr>
+                          </m:dPr>
+                          <m:e>
+                            <m:r>
+                              <m:rPr>
+                                <m:sty m:val="bi"/>
+                              </m:rPr>
+                              <w:rPr>
+                                <w:rFonts w:ascii="Cambria Math" w:hAnsi="Cambria Math"/>
+                                <w:lang w:val="en-US"/>
+                              </w:rPr>
+                              <m:t>Q</m:t>
+                            </m:r>
+                            <m:sSub>
+                              <m:sSubPr>
+                                <m:ctrlPr>
+                                  <w:rPr>
+                                    <w:rFonts w:ascii="Cambria Math" w:hAnsi="Cambria Math"/>
+                                    <w:b/>
+                                    <w:i/>
+                                    <w:lang w:val="en-US"/>
+                                  </w:rPr>
+                                </m:ctrlPr>
+                              </m:sSubPr>
+                              <m:e>
+                                <m:r>
+                                  <m:rPr>
+                                    <m:sty m:val="bi"/>
+                                  </m:rPr>
+                                  <w:rPr>
+                                    <w:rFonts w:ascii="Cambria Math" w:hAnsi="Cambria Math"/>
+                                    <w:lang w:val="en-US"/>
+                                  </w:rPr>
+                                  <m:t>W</m:t>
+                                </m:r>
+                              </m:e>
+                              <m:sub>
+                                <m:sSub>
+                                  <m:sSubPr>
+                                    <m:ctrlPr>
+                                      <w:rPr>
+                                        <w:rFonts w:ascii="Cambria Math" w:hAnsi="Cambria Math"/>
+                                        <w:b/>
+                                        <w:i/>
+                                        <w:lang w:val="en-US"/>
+                                      </w:rPr>
+                                    </m:ctrlPr>
+                                  </m:sSubPr>
+                                  <m:e>
+                                    <m:r>
+                                      <m:rPr>
+                                        <m:sty m:val="bi"/>
+                                      </m:rPr>
+                                      <w:rPr>
+                                        <w:rFonts w:ascii="Cambria Math" w:hAnsi="Cambria Math"/>
+                                        <w:lang w:val="en-US"/>
+                                      </w:rPr>
+                                      <m:t>Q</m:t>
+                                    </m:r>
+                                  </m:e>
+                                  <m:sub>
+                                    <m:r>
+                                      <m:rPr>
+                                        <m:sty m:val="bi"/>
+                                      </m:rPr>
+                                      <w:rPr>
+                                        <w:rFonts w:ascii="Cambria Math" w:hAnsi="Cambria Math"/>
+                                        <w:lang w:val="en-US"/>
+                                      </w:rPr>
+                                      <m:t>i</m:t>
+                                    </m:r>
+                                  </m:sub>
+                                </m:sSub>
+                              </m:sub>
+                            </m:sSub>
+                            <m:r>
+                              <w:rPr>
+                                <w:rFonts w:ascii="Cambria Math" w:hAnsi="Cambria Math"/>
+                                <w:lang w:val="en-US"/>
+                              </w:rPr>
+                              <m:t>+</m:t>
+                            </m:r>
+                            <m:sSub>
+                              <m:sSubPr>
+                                <m:ctrlPr>
+                                  <w:rPr>
+                                    <w:rFonts w:ascii="Cambria Math" w:hAnsi="Cambria Math"/>
+                                    <w:b/>
+                                    <w:i/>
+                                    <w:lang w:val="en-US"/>
+                                  </w:rPr>
+                                </m:ctrlPr>
+                              </m:sSubPr>
+                              <m:e>
+                                <m:r>
+                                  <m:rPr>
+                                    <m:sty m:val="bi"/>
+                                  </m:rPr>
+                                  <w:rPr>
+                                    <w:rFonts w:ascii="Cambria Math" w:hAnsi="Cambria Math"/>
+                                    <w:lang w:val="en-US"/>
+                                  </w:rPr>
+                                  <m:t>b</m:t>
+                                </m:r>
+                              </m:e>
+                              <m:sub>
+                                <m:sSub>
+                                  <m:sSubPr>
+                                    <m:ctrlPr>
+                                      <w:rPr>
+                                        <w:rFonts w:ascii="Cambria Math" w:hAnsi="Cambria Math"/>
+                                        <w:b/>
+                                        <w:i/>
+                                        <w:lang w:val="en-US"/>
+                                      </w:rPr>
+                                    </m:ctrlPr>
+                                  </m:sSubPr>
+                                  <m:e>
+                                    <m:r>
+                                      <m:rPr>
+                                        <m:sty m:val="bi"/>
+                                      </m:rPr>
+                                      <w:rPr>
+                                        <w:rFonts w:ascii="Cambria Math" w:hAnsi="Cambria Math"/>
+                                        <w:lang w:val="en-US"/>
+                                      </w:rPr>
+                                      <m:t>Q</m:t>
+                                    </m:r>
+                                  </m:e>
+                                  <m:sub>
+                                    <m:r>
+                                      <m:rPr>
+                                        <m:sty m:val="bi"/>
+                                      </m:rPr>
+                                      <w:rPr>
+                                        <w:rFonts w:ascii="Cambria Math" w:hAnsi="Cambria Math"/>
+                                        <w:lang w:val="en-US"/>
+                                      </w:rPr>
+                                      <m:t>i</m:t>
+                                    </m:r>
+                                  </m:sub>
+                                </m:sSub>
+                              </m:sub>
+                            </m:sSub>
+                          </m:e>
+                        </m:d>
+                        <m:sSup>
+                          <m:sSupPr>
+                            <m:ctrlPr>
+                              <w:rPr>
+                                <w:rFonts w:ascii="Cambria Math" w:hAnsi="Cambria Math"/>
+                                <w:i/>
+                                <w:lang w:val="en-US"/>
+                              </w:rPr>
+                            </m:ctrlPr>
+                          </m:sSupPr>
+                          <m:e>
+                            <m:d>
+                              <m:dPr>
+                                <m:ctrlPr>
+                                  <w:rPr>
+                                    <w:rFonts w:ascii="Cambria Math" w:hAnsi="Cambria Math"/>
+                                    <w:i/>
+                                    <w:lang w:val="en-US"/>
+                                  </w:rPr>
+                                </m:ctrlPr>
+                              </m:dPr>
+                              <m:e>
+                                <m:r>
+                                  <m:rPr>
+                                    <m:sty m:val="bi"/>
+                                  </m:rPr>
+                                  <w:rPr>
+                                    <w:rFonts w:ascii="Cambria Math" w:hAnsi="Cambria Math"/>
+                                    <w:lang w:val="en-US"/>
+                                  </w:rPr>
+                                  <m:t>K</m:t>
+                                </m:r>
+                                <m:sSub>
+                                  <m:sSubPr>
+                                    <m:ctrlPr>
+                                      <w:rPr>
+                                        <w:rFonts w:ascii="Cambria Math" w:hAnsi="Cambria Math"/>
+                                        <w:b/>
+                                        <w:i/>
+                                        <w:lang w:val="en-US"/>
+                                      </w:rPr>
+                                    </m:ctrlPr>
+                                  </m:sSubPr>
+                                  <m:e>
+                                    <m:r>
+                                      <m:rPr>
+                                        <m:sty m:val="bi"/>
+                                      </m:rPr>
+                                      <w:rPr>
+                                        <w:rFonts w:ascii="Cambria Math" w:hAnsi="Cambria Math"/>
+                                        <w:lang w:val="en-US"/>
+                                      </w:rPr>
+                                      <m:t>W</m:t>
+                                    </m:r>
+                                  </m:e>
+                                  <m:sub>
+                                    <m:sSub>
+                                      <m:sSubPr>
+                                        <m:ctrlPr>
+                                          <w:rPr>
+                                            <w:rFonts w:ascii="Cambria Math" w:hAnsi="Cambria Math"/>
+                                            <w:b/>
+                                            <w:i/>
+                                            <w:lang w:val="en-US"/>
+                                          </w:rPr>
+                                        </m:ctrlPr>
+                                      </m:sSubPr>
+                                      <m:e>
+                                        <m:r>
+                                          <m:rPr>
+                                            <m:sty m:val="bi"/>
+                                          </m:rPr>
+                                          <w:rPr>
+                                            <w:rFonts w:ascii="Cambria Math" w:hAnsi="Cambria Math"/>
+                                            <w:lang w:val="en-US"/>
+                                          </w:rPr>
+                                          <m:t>K</m:t>
+                                        </m:r>
+                                      </m:e>
+                                      <m:sub>
+                                        <m:r>
+                                          <m:rPr>
+                                            <m:sty m:val="bi"/>
+                                          </m:rPr>
+                                          <w:rPr>
+                                            <w:rFonts w:ascii="Cambria Math" w:hAnsi="Cambria Math"/>
+                                            <w:lang w:val="en-US"/>
+                                          </w:rPr>
+                                          <m:t>i</m:t>
+                                        </m:r>
+                                      </m:sub>
+                                    </m:sSub>
+                                  </m:sub>
+                                </m:sSub>
+                                <m:r>
+                                  <w:rPr>
+                                    <w:rFonts w:ascii="Cambria Math" w:hAnsi="Cambria Math"/>
+                                    <w:lang w:val="en-US"/>
+                                  </w:rPr>
+                                  <m:t>+</m:t>
+                                </m:r>
+                                <m:sSub>
+                                  <m:sSubPr>
+                                    <m:ctrlPr>
+                                      <w:rPr>
+                                        <w:rFonts w:ascii="Cambria Math" w:hAnsi="Cambria Math"/>
+                                        <w:b/>
+                                        <w:i/>
+                                        <w:lang w:val="en-US"/>
+                                      </w:rPr>
+                                    </m:ctrlPr>
+                                  </m:sSubPr>
+                                  <m:e>
+                                    <m:r>
+                                      <m:rPr>
+                                        <m:sty m:val="bi"/>
+                                      </m:rPr>
+                                      <w:rPr>
+                                        <w:rFonts w:ascii="Cambria Math" w:hAnsi="Cambria Math"/>
+                                        <w:lang w:val="en-US"/>
+                                      </w:rPr>
+                                      <m:t>b</m:t>
+                                    </m:r>
+                                  </m:e>
+                                  <m:sub>
+                                    <m:sSub>
+                                      <m:sSubPr>
+                                        <m:ctrlPr>
+                                          <w:rPr>
+                                            <w:rFonts w:ascii="Cambria Math" w:hAnsi="Cambria Math"/>
+                                            <w:b/>
+                                            <w:i/>
+                                            <w:lang w:val="en-US"/>
+                                          </w:rPr>
+                                        </m:ctrlPr>
+                                      </m:sSubPr>
+                                      <m:e>
+                                        <m:r>
+                                          <m:rPr>
+                                            <m:sty m:val="bi"/>
+                                          </m:rPr>
+                                          <w:rPr>
+                                            <w:rFonts w:ascii="Cambria Math" w:hAnsi="Cambria Math"/>
+                                            <w:lang w:val="en-US"/>
+                                          </w:rPr>
+                                          <m:t>K</m:t>
+                                        </m:r>
+                                      </m:e>
+                                      <m:sub>
+                                        <m:r>
+                                          <m:rPr>
+                                            <m:sty m:val="bi"/>
+                                          </m:rPr>
+                                          <w:rPr>
+                                            <w:rFonts w:ascii="Cambria Math" w:hAnsi="Cambria Math"/>
+                                            <w:lang w:val="en-US"/>
+                                          </w:rPr>
+                                          <m:t>i</m:t>
+                                        </m:r>
+                                      </m:sub>
+                                    </m:sSub>
+                                  </m:sub>
+                                </m:sSub>
+                              </m:e>
+                            </m:d>
+                          </m:e>
+                          <m:sup>
+                            <m:r>
+                              <w:rPr>
+                                <w:rFonts w:ascii="Cambria Math" w:hAnsi="Cambria Math"/>
+                                <w:lang w:val="en-US"/>
+                              </w:rPr>
+                              <m:t>T</m:t>
+                            </m:r>
+                          </m:sup>
+                        </m:sSup>
+                      </m:num>
+                      <m:den>
+                        <m:rad>
+                          <m:radPr>
+                            <m:degHide m:val="1"/>
+                            <m:ctrlPr>
+                              <w:rPr>
+                                <w:rFonts w:ascii="Cambria Math" w:hAnsi="Cambria Math"/>
+                                <w:i/>
+                                <w:lang w:val="en-US"/>
+                              </w:rPr>
+                            </m:ctrlPr>
+                          </m:radPr>
+                          <m:deg/>
+                          <m:e>
+                            <m:sSub>
+                              <m:sSubPr>
+                                <m:ctrlPr>
+                                  <w:rPr>
+                                    <w:rFonts w:ascii="Cambria Math" w:hAnsi="Cambria Math"/>
+                                    <w:i/>
+                                    <w:lang w:val="en-US"/>
+                                  </w:rPr>
+                                </m:ctrlPr>
+                              </m:sSubPr>
+                              <m:e>
+                                <m:r>
+                                  <w:rPr>
+                                    <w:rFonts w:ascii="Cambria Math" w:hAnsi="Cambria Math"/>
+                                    <w:lang w:val="en-US"/>
+                                  </w:rPr>
+                                  <m:t>d</m:t>
+                                </m:r>
+                              </m:e>
+                              <m:sub>
+                                <m:r>
+                                  <w:rPr>
+                                    <w:rFonts w:ascii="Cambria Math" w:hAnsi="Cambria Math"/>
+                                    <w:lang w:val="en-US"/>
+                                  </w:rPr>
+                                  <m:t>k</m:t>
+                                </m:r>
+                              </m:sub>
+                            </m:sSub>
+                          </m:e>
+                        </m:rad>
+                      </m:den>
+                    </m:f>
+                  </m:e>
+                </m:d>
+              </m:oMath>
+            </m:oMathPara>
+          </w:p>
+        </w:tc>
+        <w:tc>
+          <w:tcPr>
+            <w:tcW w:w="710" w:type="dxa"/>
+          </w:tcPr>
+          <w:p>
+            <w:pPr>
+              <w:pStyle w:val="SuperCompressed"/>
+            </w:pPr>
+            <w:bookmarkStart w:id="6" w:name="_Ref4276401"/>
+            <w:r>
+              <w:t xml:space="preserve">Eq. </w:t>
+            </w:r>
+            <w:fldSimple w:instr=" SEQ Eq. \* ARABIC ">
+              <w:r>
+                <w:rPr>
+                  <w:noProof/>
+                </w:rPr>
+                <w:t>7</w:t>
+              </w:r>
+            </w:fldSimple>
+            <w:bookmarkEnd w:id="6"/>
+          </w:p>
+        </w:tc>
+      </w:tr>
+      <w:tr>
+        <w:tc>
+          <w:tcPr>
+            <w:tcW w:w="8647" w:type="dxa"/>
+          </w:tcPr>
+          <w:p>
+            <w:pPr>
+              <w:pStyle w:val="SuperCompressed"/>
+              <w:rPr>
+                <w:rFonts w:eastAsia="Calibri" w:cs="Times New Roman"/>
+                <w:lang w:val="en-US"/>
+              </w:rPr>
+            </w:pPr>
+            <m:oMathPara>
+              <m:oMath>
+                <m:sSub>
+                  <m:sSubPr>
+                    <m:ctrlPr>
+                      <w:rPr>
+                        <w:rFonts w:ascii="Cambria Math" w:eastAsia="Calibri" w:hAnsi="Cambria Math" w:cs="Times New Roman"/>
+                        <w:b/>
+                        <w:i/>
+                        <w:lang w:val="en-US"/>
+                      </w:rPr>
+                    </m:ctrlPr>
+                  </m:sSubPr>
+                  <m:e>
+                    <m:r>
+                      <m:rPr>
+                        <m:sty m:val="bi"/>
+                      </m:rPr>
+                      <w:rPr>
+                        <w:rFonts w:ascii="Cambria Math" w:eastAsia="Calibri" w:hAnsi="Cambria Math" w:cs="Times New Roman"/>
+                        <w:lang w:val="en-US"/>
+                      </w:rPr>
+                      <m:t>H</m:t>
+                    </m:r>
+                  </m:e>
+                  <m:sub>
+                    <m:r>
+                      <m:rPr>
+                        <m:sty m:val="bi"/>
+                      </m:rPr>
+                      <w:rPr>
+                        <w:rFonts w:ascii="Cambria Math" w:eastAsia="Calibri" w:hAnsi="Cambria Math" w:cs="Times New Roman"/>
+                        <w:lang w:val="en-US"/>
+                      </w:rPr>
+                      <m:t>i</m:t>
+                    </m:r>
+                  </m:sub>
+                </m:sSub>
+                <m:r>
+                  <w:rPr>
+                    <w:rFonts w:ascii="Cambria Math" w:eastAsia="Calibri" w:hAnsi="Cambria Math" w:cs="Times New Roman"/>
+                    <w:lang w:val="en-US"/>
+                  </w:rPr>
+                  <m:t>=</m:t>
+                </m:r>
+                <m:sSub>
+                  <m:sSubPr>
+                    <m:ctrlPr>
+                      <w:rPr>
+                        <w:rFonts w:ascii="Cambria Math" w:eastAsia="Calibri" w:hAnsi="Cambria Math" w:cs="Times New Roman"/>
+                        <w:b/>
+                        <w:i/>
+                        <w:lang w:val="en-US"/>
+                      </w:rPr>
+                    </m:ctrlPr>
+                  </m:sSubPr>
+                  <m:e>
+                    <m:r>
+                      <m:rPr>
+                        <m:sty m:val="bi"/>
+                      </m:rPr>
+                      <w:rPr>
+                        <w:rFonts w:ascii="Cambria Math" w:eastAsia="Calibri" w:hAnsi="Cambria Math" w:cs="Times New Roman"/>
+                        <w:lang w:val="en-US"/>
+                      </w:rPr>
+                      <m:t>A</m:t>
+                    </m:r>
+                  </m:e>
+                  <m:sub>
+                    <m:r>
+                      <m:rPr>
+                        <m:sty m:val="bi"/>
+                      </m:rPr>
+                      <w:rPr>
+                        <w:rFonts w:ascii="Cambria Math" w:eastAsia="Calibri" w:hAnsi="Cambria Math" w:cs="Times New Roman"/>
+                        <w:lang w:val="en-US"/>
+                      </w:rPr>
+                      <m:t>i</m:t>
+                    </m:r>
+                  </m:sub>
+                </m:sSub>
+                <m:r>
+                  <w:rPr>
+                    <w:rFonts w:ascii="Cambria Math" w:eastAsia="Calibri" w:hAnsi="Cambria Math" w:cs="Times New Roman"/>
+                    <w:lang w:val="en-US"/>
+                  </w:rPr>
+                  <m:t>(</m:t>
+                </m:r>
+                <m:r>
+                  <m:rPr>
+                    <m:sty m:val="bi"/>
+                  </m:rPr>
+                  <w:rPr>
+                    <w:rFonts w:ascii="Cambria Math" w:eastAsia="Calibri" w:hAnsi="Cambria Math" w:cs="Times New Roman"/>
+                    <w:lang w:val="en-US"/>
+                  </w:rPr>
+                  <m:t>V</m:t>
+                </m:r>
+                <m:sSub>
+                  <m:sSubPr>
+                    <m:ctrlPr>
+                      <w:rPr>
+                        <w:rFonts w:ascii="Cambria Math" w:eastAsia="Calibri" w:hAnsi="Cambria Math" w:cs="Times New Roman"/>
+                        <w:b/>
+                        <w:i/>
+                        <w:lang w:val="en-US"/>
+                      </w:rPr>
+                    </m:ctrlPr>
+                  </m:sSubPr>
+                  <m:e>
+                    <m:r>
+                      <m:rPr>
+                        <m:sty m:val="bi"/>
+                      </m:rPr>
+                      <w:rPr>
+                        <w:rFonts w:ascii="Cambria Math" w:eastAsia="Calibri" w:hAnsi="Cambria Math" w:cs="Times New Roman"/>
+                        <w:lang w:val="en-US"/>
+                      </w:rPr>
+                      <m:t>W</m:t>
+                    </m:r>
+                  </m:e>
+                  <m:sub>
+                    <m:sSub>
+                      <m:sSubPr>
+                        <m:ctrlPr>
+                          <w:rPr>
+                            <w:rFonts w:ascii="Cambria Math" w:eastAsia="Calibri" w:hAnsi="Cambria Math" w:cs="Times New Roman"/>
+                            <w:b/>
+                            <w:i/>
+                            <w:lang w:val="en-US"/>
+                          </w:rPr>
+                        </m:ctrlPr>
+                      </m:sSubPr>
+                      <m:e>
+                        <m:r>
+                          <m:rPr>
+                            <m:sty m:val="bi"/>
+                          </m:rPr>
+                          <w:rPr>
+                            <w:rFonts w:ascii="Cambria Math" w:eastAsia="Calibri" w:hAnsi="Cambria Math" w:cs="Times New Roman"/>
+                            <w:lang w:val="en-US"/>
+                          </w:rPr>
+                          <m:t>V</m:t>
+                        </m:r>
+                      </m:e>
+                      <m:sub>
+                        <m:r>
+                          <m:rPr>
+                            <m:sty m:val="bi"/>
+                          </m:rPr>
+                          <w:rPr>
+                            <w:rFonts w:ascii="Cambria Math" w:eastAsia="Calibri" w:hAnsi="Cambria Math" w:cs="Times New Roman"/>
+                            <w:lang w:val="en-US"/>
+                          </w:rPr>
+                          <m:t>i</m:t>
+                        </m:r>
+                      </m:sub>
+                    </m:sSub>
+                  </m:sub>
+                </m:sSub>
+                <m:r>
+                  <w:rPr>
+                    <w:rFonts w:ascii="Cambria Math" w:eastAsia="Calibri" w:hAnsi="Cambria Math" w:cs="Times New Roman"/>
+                    <w:lang w:val="en-US"/>
+                  </w:rPr>
+                  <m:t>+</m:t>
+                </m:r>
+                <m:sSub>
+                  <m:sSubPr>
+                    <m:ctrlPr>
+                      <w:rPr>
+                        <w:rFonts w:ascii="Cambria Math" w:eastAsia="Calibri" w:hAnsi="Cambria Math" w:cs="Times New Roman"/>
+                        <w:b/>
+                        <w:i/>
+                        <w:lang w:val="en-US"/>
+                      </w:rPr>
+                    </m:ctrlPr>
+                  </m:sSubPr>
+                  <m:e>
+                    <m:r>
+                      <m:rPr>
+                        <m:sty m:val="bi"/>
+                      </m:rPr>
+                      <w:rPr>
+                        <w:rFonts w:ascii="Cambria Math" w:eastAsia="Calibri" w:hAnsi="Cambria Math" w:cs="Times New Roman"/>
+                        <w:lang w:val="en-US"/>
+                      </w:rPr>
+                      <m:t>b</m:t>
+                    </m:r>
+                  </m:e>
+                  <m:sub>
+                    <m:sSub>
+                      <m:sSubPr>
+                        <m:ctrlPr>
+                          <w:rPr>
+                            <w:rFonts w:ascii="Cambria Math" w:eastAsia="Calibri" w:hAnsi="Cambria Math" w:cs="Times New Roman"/>
+                            <w:b/>
+                            <w:i/>
+                            <w:lang w:val="en-US"/>
+                          </w:rPr>
+                        </m:ctrlPr>
+                      </m:sSubPr>
+                      <m:e>
+                        <m:r>
+                          <m:rPr>
+                            <m:sty m:val="bi"/>
+                          </m:rPr>
+                          <w:rPr>
+                            <w:rFonts w:ascii="Cambria Math" w:eastAsia="Calibri" w:hAnsi="Cambria Math" w:cs="Times New Roman"/>
+                            <w:lang w:val="en-US"/>
+                          </w:rPr>
+                          <m:t>V</m:t>
+                        </m:r>
+                      </m:e>
+                      <m:sub>
+                        <m:r>
+                          <m:rPr>
+                            <m:sty m:val="bi"/>
+                          </m:rPr>
+                          <w:rPr>
+                            <w:rFonts w:ascii="Cambria Math" w:eastAsia="Calibri" w:hAnsi="Cambria Math" w:cs="Times New Roman"/>
+                            <w:lang w:val="en-US"/>
+                          </w:rPr>
+                          <m:t>i</m:t>
+                        </m:r>
+                      </m:sub>
+                    </m:sSub>
+                  </m:sub>
+                </m:sSub>
+                <m:r>
+                  <w:rPr>
+                    <w:rFonts w:ascii="Cambria Math" w:eastAsia="Calibri" w:hAnsi="Cambria Math" w:cs="Times New Roman"/>
+                    <w:lang w:val="en-US"/>
+                  </w:rPr>
+                  <m:t>)</m:t>
+                </m:r>
+              </m:oMath>
+            </m:oMathPara>
+          </w:p>
+        </w:tc>
+        <w:tc>
+          <w:tcPr>
+            <w:tcW w:w="710" w:type="dxa"/>
+          </w:tcPr>
+          <w:p>
+            <w:pPr>
+              <w:pStyle w:val="SuperCompressed"/>
+            </w:pPr>
+            <w:r>
+              <w:t xml:space="preserve">Eq. </w:t>
+            </w:r>
+            <w:fldSimple w:instr=" SEQ Eq. \* ARABIC ">
+              <w:r>
+                <w:rPr>
+                  <w:noProof/>
+                </w:rPr>
+                <w:t>8</w:t>
+              </w:r>
+            </w:fldSimple>
+          </w:p>
+        </w:tc>
+      </w:tr>
+      <w:tr>
+        <w:tc>
+          <w:tcPr>
+            <w:tcW w:w="8647" w:type="dxa"/>
+          </w:tcPr>
+          <w:p>
+            <w:pPr>
+              <w:pStyle w:val="SuperCompressed"/>
+              <w:rPr>
+                <w:rFonts w:eastAsia="Calibri" w:cs="Times New Roman"/>
+                <w:i/>
+                <w:lang w:val="en-US"/>
+              </w:rPr>
+            </w:pPr>
+            <m:oMathPara>
+              <m:oMath>
+                <m:r>
+                  <w:rPr>
+                    <w:rFonts w:ascii="Cambria Math" w:hAnsi="Cambria Math"/>
+                    <w:lang w:val="en-US"/>
+                  </w:rPr>
+                  <m:t>A</m:t>
+                </m:r>
+                <m:d>
+                  <m:dPr>
+                    <m:ctrlPr>
+                      <w:rPr>
+                        <w:rFonts w:ascii="Cambria Math" w:hAnsi="Cambria Math"/>
+                        <w:i/>
+                        <w:lang w:val="en-US"/>
+                      </w:rPr>
+                    </m:ctrlPr>
+                  </m:dPr>
+                  <m:e>
+                    <m:r>
+                      <m:rPr>
+                        <m:sty m:val="bi"/>
+                      </m:rPr>
+                      <w:rPr>
+                        <w:rFonts w:ascii="Cambria Math" w:hAnsi="Cambria Math"/>
+                        <w:lang w:val="en-US"/>
+                      </w:rPr>
+                      <m:t>Q, K,V</m:t>
+                    </m:r>
+                  </m:e>
+                </m:d>
+                <m:r>
+                  <w:rPr>
+                    <w:rFonts w:ascii="Cambria Math" w:hAnsi="Cambria Math"/>
+                    <w:lang w:val="en-US"/>
+                  </w:rPr>
+                  <m:t>=concat</m:t>
+                </m:r>
+                <m:d>
+                  <m:dPr>
+                    <m:ctrlPr>
+                      <w:rPr>
+                        <w:rFonts w:ascii="Cambria Math" w:hAnsi="Cambria Math"/>
+                        <w:i/>
+                        <w:lang w:val="en-US"/>
+                      </w:rPr>
+                    </m:ctrlPr>
+                  </m:dPr>
+                  <m:e>
+                    <m:sSub>
+                      <m:sSubPr>
+                        <m:ctrlPr>
+                          <w:rPr>
+                            <w:rFonts w:ascii="Cambria Math" w:hAnsi="Cambria Math"/>
+                            <w:b/>
+                            <w:i/>
+                            <w:lang w:val="en-US"/>
+                          </w:rPr>
+                        </m:ctrlPr>
+                      </m:sSubPr>
+                      <m:e>
+                        <m:r>
+                          <m:rPr>
+                            <m:sty m:val="bi"/>
+                          </m:rPr>
+                          <w:rPr>
+                            <w:rFonts w:ascii="Cambria Math" w:hAnsi="Cambria Math"/>
+                            <w:lang w:val="en-US"/>
+                          </w:rPr>
+                          <m:t>H</m:t>
+                        </m:r>
+                      </m:e>
+                      <m:sub>
+                        <m:r>
+                          <m:rPr>
+                            <m:sty m:val="bi"/>
+                          </m:rPr>
+                          <w:rPr>
+                            <w:rFonts w:ascii="Cambria Math" w:hAnsi="Cambria Math"/>
+                            <w:lang w:val="en-US"/>
+                          </w:rPr>
+                          <m:t>1</m:t>
+                        </m:r>
+                      </m:sub>
+                    </m:sSub>
+                    <m:r>
+                      <w:rPr>
+                        <w:rFonts w:ascii="Cambria Math" w:hAnsi="Cambria Math"/>
+                        <w:lang w:val="en-US"/>
+                      </w:rPr>
+                      <m:t>,…</m:t>
+                    </m:r>
+                    <m:sSub>
+                      <m:sSubPr>
+                        <m:ctrlPr>
+                          <w:rPr>
+                            <w:rFonts w:ascii="Cambria Math" w:hAnsi="Cambria Math"/>
+                            <w:b/>
+                            <w:i/>
+                            <w:lang w:val="en-US"/>
+                          </w:rPr>
+                        </m:ctrlPr>
+                      </m:sSubPr>
+                      <m:e>
+                        <m:r>
+                          <m:rPr>
+                            <m:sty m:val="bi"/>
+                          </m:rPr>
+                          <w:rPr>
+                            <w:rFonts w:ascii="Cambria Math" w:hAnsi="Cambria Math"/>
+                            <w:lang w:val="en-US"/>
+                          </w:rPr>
+                          <m:t>H</m:t>
+                        </m:r>
+                      </m:e>
+                      <m:sub>
+                        <m:r>
+                          <m:rPr>
+                            <m:sty m:val="bi"/>
+                          </m:rPr>
+                          <w:rPr>
+                            <w:rFonts w:ascii="Cambria Math" w:hAnsi="Cambria Math"/>
+                            <w:lang w:val="en-US"/>
+                          </w:rPr>
+                          <m:t>m</m:t>
+                        </m:r>
+                      </m:sub>
+                    </m:sSub>
+                  </m:e>
+                </m:d>
+                <m:sSub>
+                  <m:sSubPr>
+                    <m:ctrlPr>
+                      <w:rPr>
+                        <w:rFonts w:ascii="Cambria Math" w:hAnsi="Cambria Math"/>
+                        <w:b/>
+                        <w:i/>
+                        <w:lang w:val="en-US"/>
+                      </w:rPr>
+                    </m:ctrlPr>
+                  </m:sSubPr>
+                  <m:e>
+                    <m:r>
+                      <m:rPr>
+                        <m:sty m:val="bi"/>
+                      </m:rPr>
+                      <w:rPr>
+                        <w:rFonts w:ascii="Cambria Math" w:hAnsi="Cambria Math"/>
+                        <w:lang w:val="en-US"/>
+                      </w:rPr>
+                      <m:t>W</m:t>
+                    </m:r>
+                  </m:e>
+                  <m:sub>
+                    <m:r>
+                      <m:rPr>
+                        <m:sty m:val="bi"/>
+                      </m:rPr>
+                      <w:rPr>
+                        <w:rFonts w:ascii="Cambria Math" w:hAnsi="Cambria Math"/>
+                        <w:lang w:val="en-US"/>
+                      </w:rPr>
+                      <m:t>O</m:t>
+                    </m:r>
+                  </m:sub>
+                </m:sSub>
+                <m:r>
+                  <w:rPr>
+                    <w:rFonts w:ascii="Cambria Math" w:hAnsi="Cambria Math"/>
+                    <w:lang w:val="en-US"/>
+                  </w:rPr>
+                  <m:t>+</m:t>
+                </m:r>
+                <m:sSub>
+                  <m:sSubPr>
+                    <m:ctrlPr>
+                      <w:rPr>
+                        <w:rFonts w:ascii="Cambria Math" w:hAnsi="Cambria Math"/>
+                        <w:b/>
+                        <w:i/>
+                        <w:lang w:val="en-US"/>
+                      </w:rPr>
+                    </m:ctrlPr>
+                  </m:sSubPr>
+                  <m:e>
+                    <m:r>
+                      <m:rPr>
+                        <m:sty m:val="bi"/>
+                      </m:rPr>
+                      <w:rPr>
+                        <w:rFonts w:ascii="Cambria Math" w:hAnsi="Cambria Math"/>
+                        <w:lang w:val="en-US"/>
+                      </w:rPr>
+                      <m:t>b</m:t>
+                    </m:r>
+                  </m:e>
+                  <m:sub>
+                    <m:r>
+                      <m:rPr>
+                        <m:sty m:val="bi"/>
+                      </m:rPr>
+                      <w:rPr>
+                        <w:rFonts w:ascii="Cambria Math" w:hAnsi="Cambria Math"/>
+                        <w:lang w:val="en-US"/>
+                      </w:rPr>
+                      <m:t>O</m:t>
+                    </m:r>
+                  </m:sub>
+                </m:sSub>
+              </m:oMath>
+            </m:oMathPara>
+          </w:p>
+        </w:tc>
+        <w:tc>
+          <w:tcPr>
+            <w:tcW w:w="710" w:type="dxa"/>
+          </w:tcPr>
+          <w:p>
+            <w:pPr>
+              <w:pStyle w:val="SuperCompressed"/>
+            </w:pPr>
+            <w:r>
+              <w:t xml:space="preserve">Eq. </w:t>
+            </w:r>
+            <w:fldSimple w:instr=" SEQ Eq. \* ARABIC ">
+              <w:r>
+                <w:rPr>
+                  <w:noProof/>
+                </w:rPr>
+                <w:t>9</w:t>
+              </w:r>
+            </w:fldSimple>
+          </w:p>
+        </w:tc>
+      </w:tr>
+    </w:tbl>
     <w:p>
       <w:pPr>
         <w:rPr>
@@ -3224,6 +5956,352 @@
     </w:p>
     <w:p>
       <w:pPr>
+        <w:rPr>
+          <w:rFonts w:eastAsiaTheme="minorEastAsia"/>
+          <w:lang w:val="en-US" w:eastAsia="en-CA"/>
+        </w:rPr>
+      </w:pPr>
+      <w:r>
+        <w:rPr>
+          <w:lang w:val="en-US" w:eastAsia="en-CA"/>
+        </w:rPr>
+        <w:t xml:space="preserve">An important part of the </w:t>
+      </w:r>
+      <w:r>
+        <w:rPr>
+          <w:lang w:val="en-US" w:eastAsia="en-CA"/>
+        </w:rPr>
+        <w:t xml:space="preserve">multi-head attention module is the </w:t>
+      </w:r>
+      <w:r>
+        <w:rPr>
+          <w:lang w:val="en-US" w:eastAsia="en-CA"/>
+        </w:rPr>
+        <w:t xml:space="preserve">application of attention </w:t>
+      </w:r>
+      <w:r>
+        <w:rPr>
+          <w:lang w:val="en-US" w:eastAsia="en-CA"/>
+        </w:rPr>
+        <w:t xml:space="preserve">to specific </w:t>
+      </w:r>
+      <w:r>
+        <w:rPr>
+          <w:lang w:val="en-US" w:eastAsia="en-CA"/>
+        </w:rPr>
+        <w:t>elements in the workflow specified by a binary mask (where a value of 1 indicates that the element should have attention applied to it)</w:t>
+      </w:r>
+      <w:r>
+        <w:rPr>
+          <w:lang w:val="en-US" w:eastAsia="en-CA"/>
+        </w:rPr>
+        <w:t xml:space="preserve">. </w:t>
+      </w:r>
+      <w:r>
+        <w:rPr>
+          <w:lang w:val="en-US" w:eastAsia="en-CA"/>
+        </w:rPr>
+        <w:t xml:space="preserve">Before applying the </w:t>
+      </w:r>
+      <w:r>
+        <w:rPr>
+          <w:lang w:val="en-US" w:eastAsia="en-CA"/>
+        </w:rPr>
+        <w:t>SoftMax</w:t>
+      </w:r>
+      <w:r>
+        <w:rPr>
+          <w:lang w:val="en-US" w:eastAsia="en-CA"/>
+        </w:rPr>
+        <w:t xml:space="preserve"> function to yield </w:t>
+      </w:r>
+      <m:oMath>
+        <m:sSub>
+          <m:sSubPr>
+            <m:ctrlPr>
+              <w:rPr>
+                <w:rFonts w:ascii="Cambria Math" w:hAnsi="Cambria Math"/>
+                <w:b/>
+                <w:i/>
+                <w:lang w:val="en-US" w:eastAsia="en-CA"/>
+              </w:rPr>
+            </m:ctrlPr>
+          </m:sSubPr>
+          <m:e>
+            <m:r>
+              <m:rPr>
+                <m:sty m:val="bi"/>
+              </m:rPr>
+              <w:rPr>
+                <w:rFonts w:ascii="Cambria Math" w:hAnsi="Cambria Math"/>
+                <w:lang w:val="en-US" w:eastAsia="en-CA"/>
+              </w:rPr>
+              <m:t>A</m:t>
+            </m:r>
+          </m:e>
+          <m:sub>
+            <m:r>
+              <m:rPr>
+                <m:sty m:val="bi"/>
+              </m:rPr>
+              <w:rPr>
+                <w:rFonts w:ascii="Cambria Math" w:hAnsi="Cambria Math"/>
+                <w:lang w:val="en-US" w:eastAsia="en-CA"/>
+              </w:rPr>
+              <m:t>i</m:t>
+            </m:r>
+          </m:sub>
+        </m:sSub>
+      </m:oMath>
+      <w:r>
+        <w:rPr>
+          <w:rFonts w:eastAsiaTheme="minorEastAsia"/>
+          <w:b/>
+          <w:lang w:val="en-US" w:eastAsia="en-CA"/>
+        </w:rPr>
+        <w:t xml:space="preserve">, </w:t>
+      </w:r>
+      <w:r>
+        <w:rPr>
+          <w:rFonts w:eastAsiaTheme="minorEastAsia"/>
+          <w:lang w:val="en-US" w:eastAsia="en-CA"/>
+        </w:rPr>
+        <w:t>this</w:t>
+      </w:r>
+      <w:r>
+        <w:rPr>
+          <w:rFonts w:eastAsiaTheme="minorEastAsia"/>
+          <w:b/>
+          <w:lang w:val="en-US" w:eastAsia="en-CA"/>
+        </w:rPr>
+        <w:t xml:space="preserve"> </w:t>
+      </w:r>
+      <w:r>
+        <w:rPr>
+          <w:rFonts w:eastAsiaTheme="minorEastAsia"/>
+          <w:lang w:val="en-US" w:eastAsia="en-CA"/>
+        </w:rPr>
+        <w:t>mask is applied</w:t>
+      </w:r>
+      <w:r>
+        <w:rPr>
+          <w:rFonts w:eastAsiaTheme="minorEastAsia"/>
+          <w:lang w:val="en-US" w:eastAsia="en-CA"/>
+        </w:rPr>
+        <w:t xml:space="preserve">, the intermediate value is adjusted by the mask </w:t>
+      </w:r>
+      <m:oMath>
+        <m:r>
+          <m:rPr>
+            <m:sty m:val="bi"/>
+          </m:rPr>
+          <w:rPr>
+            <w:rFonts w:ascii="Cambria Math" w:eastAsiaTheme="minorEastAsia" w:hAnsi="Cambria Math"/>
+            <w:lang w:val="en-US" w:eastAsia="en-CA"/>
+          </w:rPr>
+          <m:t>s</m:t>
+        </m:r>
+      </m:oMath>
+      <w:r>
+        <w:rPr>
+          <w:rFonts w:eastAsiaTheme="minorEastAsia"/>
+          <w:lang w:val="en-US" w:eastAsia="en-CA"/>
+        </w:rPr>
+        <w:t>:</w:t>
+      </w:r>
+    </w:p>
+    <w:tbl>
+      <w:tblPr>
+        <w:tblStyle w:val="TableGrid"/>
+        <w:tblW w:w="0" w:type="auto"/>
+        <w:tblLook w:val="04A0" w:firstRow="1" w:lastRow="0" w:firstColumn="1" w:lastColumn="0" w:noHBand="0" w:noVBand="1"/>
+      </w:tblPr>
+      <w:tblGrid>
+        <w:gridCol w:w="8505"/>
+        <w:gridCol w:w="852"/>
+      </w:tblGrid>
+      <w:tr>
+        <w:tc>
+          <w:tcPr>
+            <w:tcW w:w="8505" w:type="dxa"/>
+          </w:tcPr>
+          <w:p>
+            <w:pPr>
+              <w:rPr>
+                <w:lang w:val="en-US" w:eastAsia="en-CA"/>
+              </w:rPr>
+            </w:pPr>
+            <m:oMathPara>
+              <m:oMath>
+                <m:acc>
+                  <m:accPr>
+                    <m:chr m:val="̃"/>
+                    <m:ctrlPr>
+                      <w:rPr>
+                        <w:rFonts w:ascii="Cambria Math" w:hAnsi="Cambria Math"/>
+                        <w:b/>
+                        <w:i/>
+                        <w:lang w:val="en-US" w:eastAsia="en-CA"/>
+                      </w:rPr>
+                    </m:ctrlPr>
+                  </m:accPr>
+                  <m:e>
+                    <m:r>
+                      <m:rPr>
+                        <m:sty m:val="bi"/>
+                      </m:rPr>
+                      <w:rPr>
+                        <w:rFonts w:ascii="Cambria Math" w:hAnsi="Cambria Math"/>
+                        <w:lang w:val="en-US" w:eastAsia="en-CA"/>
+                      </w:rPr>
+                      <m:t>x</m:t>
+                    </m:r>
+                  </m:e>
+                </m:acc>
+                <m:r>
+                  <w:rPr>
+                    <w:rFonts w:ascii="Cambria Math" w:hAnsi="Cambria Math"/>
+                    <w:lang w:val="en-US" w:eastAsia="en-CA"/>
+                  </w:rPr>
+                  <m:t>=</m:t>
+                </m:r>
+                <m:r>
+                  <m:rPr>
+                    <m:sty m:val="bi"/>
+                  </m:rPr>
+                  <w:rPr>
+                    <w:rFonts w:ascii="Cambria Math" w:hAnsi="Cambria Math"/>
+                    <w:lang w:val="en-US" w:eastAsia="en-CA"/>
+                  </w:rPr>
+                  <m:t>x</m:t>
+                </m:r>
+                <m:r>
+                  <w:rPr>
+                    <w:rFonts w:ascii="Cambria Math" w:hAnsi="Cambria Math"/>
+                    <w:lang w:val="en-US" w:eastAsia="en-CA"/>
+                  </w:rPr>
+                  <m:t>⊙</m:t>
+                </m:r>
+                <m:r>
+                  <m:rPr>
+                    <m:sty m:val="bi"/>
+                  </m:rPr>
+                  <w:rPr>
+                    <w:rFonts w:ascii="Cambria Math" w:hAnsi="Cambria Math"/>
+                    <w:lang w:val="en-US" w:eastAsia="en-CA"/>
+                  </w:rPr>
+                  <m:t>s</m:t>
+                </m:r>
+                <m:r>
+                  <w:rPr>
+                    <w:rFonts w:ascii="Cambria Math" w:hAnsi="Cambria Math"/>
+                    <w:lang w:val="en-US" w:eastAsia="en-CA"/>
+                  </w:rPr>
+                  <m:t>-</m:t>
+                </m:r>
+                <m:sSup>
+                  <m:sSupPr>
+                    <m:ctrlPr>
+                      <w:rPr>
+                        <w:rFonts w:ascii="Cambria Math" w:hAnsi="Cambria Math"/>
+                        <w:i/>
+                        <w:lang w:val="en-US" w:eastAsia="en-CA"/>
+                      </w:rPr>
+                    </m:ctrlPr>
+                  </m:sSupPr>
+                  <m:e>
+                    <m:r>
+                      <w:rPr>
+                        <w:rFonts w:ascii="Cambria Math" w:hAnsi="Cambria Math"/>
+                        <w:lang w:val="en-US" w:eastAsia="en-CA"/>
+                      </w:rPr>
+                      <m:t>10</m:t>
+                    </m:r>
+                  </m:e>
+                  <m:sup>
+                    <m:r>
+                      <w:rPr>
+                        <w:rFonts w:ascii="Cambria Math" w:hAnsi="Cambria Math"/>
+                        <w:lang w:val="en-US" w:eastAsia="en-CA"/>
+                      </w:rPr>
+                      <m:t>9</m:t>
+                    </m:r>
+                  </m:sup>
+                </m:sSup>
+                <m:r>
+                  <w:rPr>
+                    <w:rFonts w:ascii="Cambria Math" w:hAnsi="Cambria Math"/>
+                    <w:lang w:val="en-US" w:eastAsia="en-CA"/>
+                  </w:rPr>
+                  <m:t>(1-</m:t>
+                </m:r>
+                <m:r>
+                  <m:rPr>
+                    <m:sty m:val="bi"/>
+                  </m:rPr>
+                  <w:rPr>
+                    <w:rFonts w:ascii="Cambria Math" w:hAnsi="Cambria Math"/>
+                    <w:lang w:val="en-US" w:eastAsia="en-CA"/>
+                  </w:rPr>
+                  <m:t>s</m:t>
+                </m:r>
+                <m:r>
+                  <w:rPr>
+                    <w:rFonts w:ascii="Cambria Math" w:hAnsi="Cambria Math"/>
+                    <w:lang w:val="en-US" w:eastAsia="en-CA"/>
+                  </w:rPr>
+                  <m:t>)</m:t>
+                </m:r>
+              </m:oMath>
+            </m:oMathPara>
+          </w:p>
+          <w:p>
+            <w:pPr>
+              <w:pStyle w:val="SuperCompressed"/>
+              <w:rPr>
+                <w:rFonts w:eastAsia="Calibri" w:cs="Times New Roman"/>
+                <w:lang w:val="en-US"/>
+              </w:rPr>
+            </w:pPr>
+          </w:p>
+        </w:tc>
+        <w:tc>
+          <w:tcPr>
+            <w:tcW w:w="852" w:type="dxa"/>
+          </w:tcPr>
+          <w:p>
+            <w:pPr>
+              <w:pStyle w:val="SuperCompressed"/>
+            </w:pPr>
+            <w:bookmarkStart w:id="7" w:name="_Ref4276407"/>
+            <w:r>
+              <w:t xml:space="preserve">Eq. </w:t>
+            </w:r>
+            <w:r>
+              <w:fldChar w:fldCharType="begin"/>
+            </w:r>
+            <w:r>
+              <w:instrText xml:space="preserve"> SEQ Eq. \* ARABIC </w:instrText>
+            </w:r>
+            <w:r>
+              <w:fldChar w:fldCharType="separate"/>
+            </w:r>
+            <w:r>
+              <w:rPr>
+                <w:noProof/>
+              </w:rPr>
+              <w:t>10</w:t>
+            </w:r>
+            <w:r>
+              <w:fldChar w:fldCharType="end"/>
+            </w:r>
+            <w:bookmarkEnd w:id="7"/>
+          </w:p>
+        </w:tc>
+      </w:tr>
+    </w:tbl>
+    <w:p>
+      <w:pPr>
         <w:pStyle w:val="Heading2"/>
       </w:pPr>
       <w:r>
@@ -3236,140 +6314,427 @@
           <w:lang w:val="en-US" w:eastAsia="en-CA"/>
         </w:rPr>
       </w:pPr>
+      <w:r>
+        <w:rPr>
+          <w:lang w:val="en-US" w:eastAsia="en-CA"/>
+        </w:rPr>
+        <w:t xml:space="preserve">To implement the attention calculation for </w:t>
+      </w:r>
+      <m:oMath>
+        <m:sSub>
+          <m:sSubPr>
+            <m:ctrlPr>
+              <w:rPr>
+                <w:rFonts w:ascii="Cambria Math" w:hAnsi="Cambria Math"/>
+                <w:b/>
+                <w:i/>
+                <w:lang w:val="en-US" w:eastAsia="en-CA"/>
+              </w:rPr>
+            </m:ctrlPr>
+          </m:sSubPr>
+          <m:e>
+            <m:r>
+              <m:rPr>
+                <m:sty m:val="bi"/>
+              </m:rPr>
+              <w:rPr>
+                <w:rFonts w:ascii="Cambria Math" w:hAnsi="Cambria Math"/>
+                <w:lang w:val="en-US" w:eastAsia="en-CA"/>
+              </w:rPr>
+              <m:t>A</m:t>
+            </m:r>
+          </m:e>
+          <m:sub>
+            <m:r>
+              <m:rPr>
+                <m:sty m:val="bi"/>
+              </m:rPr>
+              <w:rPr>
+                <w:rFonts w:ascii="Cambria Math" w:hAnsi="Cambria Math"/>
+                <w:lang w:val="en-US" w:eastAsia="en-CA"/>
+              </w:rPr>
+              <m:t>i</m:t>
+            </m:r>
+          </m:sub>
+        </m:sSub>
+      </m:oMath>
+      <w:r>
+        <w:rPr>
+          <w:rFonts w:eastAsiaTheme="minorEastAsia"/>
+          <w:lang w:val="en-US" w:eastAsia="en-CA"/>
+        </w:rPr>
+        <w:t xml:space="preserve"> a separate </w:t>
+      </w:r>
+      <w:proofErr w:type="spellStart"/>
+      <w:r>
+        <w:rPr>
+          <w:rStyle w:val="CodeStyleChar"/>
+        </w:rPr>
+        <w:t>SingleHeadAttention</w:t>
+      </w:r>
+      <w:proofErr w:type="spellEnd"/>
+      <w:r>
+        <w:rPr>
+          <w:rFonts w:eastAsiaTheme="minorEastAsia"/>
+          <w:lang w:val="en-US" w:eastAsia="en-CA"/>
+        </w:rPr>
+        <w:t xml:space="preserve"> class was made</w:t>
+      </w:r>
+      <w:r>
+        <w:rPr>
+          <w:rFonts w:eastAsiaTheme="minorEastAsia"/>
+          <w:lang w:val="en-US" w:eastAsia="en-CA"/>
+        </w:rPr>
+        <w:t xml:space="preserve">. </w:t>
+      </w:r>
+      <w:r>
+        <w:rPr>
+          <w:rFonts w:eastAsiaTheme="minorEastAsia"/>
+          <w:lang w:val="en-US" w:eastAsia="en-CA"/>
+        </w:rPr>
+        <w:t xml:space="preserve">The </w:t>
+      </w:r>
+      <w:proofErr w:type="spellStart"/>
+      <w:r>
+        <w:rPr>
+          <w:rStyle w:val="CodeStyleChar"/>
+        </w:rPr>
+        <w:t>MultiHeadedAttention</w:t>
+      </w:r>
+      <w:proofErr w:type="spellEnd"/>
+      <w:r>
+        <w:rPr>
+          <w:rFonts w:eastAsiaTheme="minorEastAsia"/>
+          <w:lang w:val="en-US" w:eastAsia="en-CA"/>
+        </w:rPr>
+        <w:t xml:space="preserve"> </w:t>
+      </w:r>
+      <w:r>
+        <w:rPr>
+          <w:rFonts w:eastAsiaTheme="minorEastAsia"/>
+          <w:lang w:val="en-US" w:eastAsia="en-CA"/>
+        </w:rPr>
+        <w:t>composes these individual attention head classes</w:t>
+      </w:r>
+      <w:r>
+        <w:rPr>
+          <w:rFonts w:eastAsiaTheme="minorEastAsia"/>
+          <w:lang w:val="en-US" w:eastAsia="en-CA"/>
+        </w:rPr>
+        <w:t xml:space="preserve"> and computes the final output on </w:t>
+      </w:r>
+      <w:r>
+        <w:rPr>
+          <w:rFonts w:eastAsiaTheme="minorEastAsia"/>
+          <w:lang w:val="en-US" w:eastAsia="en-CA"/>
+        </w:rPr>
+        <w:t xml:space="preserve">concatenated </w:t>
+      </w:r>
+      <m:oMath>
+        <m:sSub>
+          <m:sSubPr>
+            <m:ctrlPr>
+              <w:rPr>
+                <w:rFonts w:ascii="Cambria Math" w:eastAsiaTheme="minorEastAsia" w:hAnsi="Cambria Math"/>
+                <w:b/>
+                <w:i/>
+                <w:lang w:val="en-US" w:eastAsia="en-CA"/>
+              </w:rPr>
+            </m:ctrlPr>
+          </m:sSubPr>
+          <m:e>
+            <m:r>
+              <m:rPr>
+                <m:sty m:val="bi"/>
+              </m:rPr>
+              <w:rPr>
+                <w:rFonts w:ascii="Cambria Math" w:eastAsiaTheme="minorEastAsia" w:hAnsi="Cambria Math"/>
+                <w:lang w:val="en-US" w:eastAsia="en-CA"/>
+              </w:rPr>
+              <m:t>H</m:t>
+            </m:r>
+          </m:e>
+          <m:sub>
+            <m:r>
+              <m:rPr>
+                <m:sty m:val="bi"/>
+              </m:rPr>
+              <w:rPr>
+                <w:rFonts w:ascii="Cambria Math" w:eastAsiaTheme="minorEastAsia" w:hAnsi="Cambria Math"/>
+                <w:lang w:val="en-US" w:eastAsia="en-CA"/>
+              </w:rPr>
+              <m:t>i</m:t>
+            </m:r>
+          </m:sub>
+        </m:sSub>
+      </m:oMath>
+      <w:r>
+        <w:rPr>
+          <w:rFonts w:eastAsiaTheme="minorEastAsia"/>
+          <w:lang w:val="en-US" w:eastAsia="en-CA"/>
+        </w:rPr>
+        <w:t xml:space="preserve"> values.</w:t>
+      </w:r>
+      <w:r>
+        <w:rPr>
+          <w:lang w:val="en-US" w:eastAsia="en-CA"/>
+        </w:rPr>
+        <w:t xml:space="preserve"> </w:t>
+      </w:r>
+      <w:r>
+        <w:rPr>
+          <w:lang w:val="en-US" w:eastAsia="en-CA"/>
+        </w:rPr>
+        <w:t xml:space="preserve">Besides these details, </w:t>
+      </w:r>
+      <w:r>
+        <w:rPr>
+          <w:lang w:val="en-US" w:eastAsia="en-CA"/>
+        </w:rPr>
+        <w:fldChar w:fldCharType="begin"/>
+      </w:r>
+      <w:r>
+        <w:rPr>
+          <w:lang w:val="en-US" w:eastAsia="en-CA"/>
+        </w:rPr>
+        <w:instrText xml:space="preserve"> REF _Ref4276401 \h </w:instrText>
+      </w:r>
+      <w:r>
+        <w:rPr>
+          <w:lang w:val="en-US" w:eastAsia="en-CA"/>
+        </w:rPr>
+      </w:r>
+      <w:r>
+        <w:rPr>
+          <w:lang w:val="en-US" w:eastAsia="en-CA"/>
+        </w:rPr>
+        <w:fldChar w:fldCharType="separate"/>
+      </w:r>
+      <w:r>
+        <w:t xml:space="preserve">Eq. </w:t>
+      </w:r>
+      <w:r>
+        <w:rPr>
+          <w:noProof/>
+        </w:rPr>
+        <w:t>7</w:t>
+      </w:r>
+      <w:r>
+        <w:rPr>
+          <w:lang w:val="en-US" w:eastAsia="en-CA"/>
+        </w:rPr>
+        <w:fldChar w:fldCharType="end"/>
+      </w:r>
+      <w:r>
+        <w:rPr>
+          <w:lang w:val="en-US" w:eastAsia="en-CA"/>
+        </w:rPr>
+        <w:t>-</w:t>
+      </w:r>
+      <w:r>
+        <w:rPr>
+          <w:lang w:val="en-US" w:eastAsia="en-CA"/>
+        </w:rPr>
+        <w:fldChar w:fldCharType="begin"/>
+      </w:r>
+      <w:r>
+        <w:rPr>
+          <w:lang w:val="en-US" w:eastAsia="en-CA"/>
+        </w:rPr>
+        <w:instrText xml:space="preserve"> REF _Ref4276407 \h </w:instrText>
+      </w:r>
+      <w:r>
+        <w:rPr>
+          <w:lang w:val="en-US" w:eastAsia="en-CA"/>
+        </w:rPr>
+      </w:r>
+      <w:r>
+        <w:rPr>
+          <w:lang w:val="en-US" w:eastAsia="en-CA"/>
+        </w:rPr>
+        <w:fldChar w:fldCharType="separate"/>
+      </w:r>
+      <w:r>
+        <w:t xml:space="preserve">Eq. </w:t>
+      </w:r>
+      <w:r>
+        <w:rPr>
+          <w:noProof/>
+        </w:rPr>
+        <w:t>10</w:t>
+      </w:r>
+      <w:r>
+        <w:rPr>
+          <w:lang w:val="en-US" w:eastAsia="en-CA"/>
+        </w:rPr>
+        <w:fldChar w:fldCharType="end"/>
+      </w:r>
+      <w:r>
+        <w:rPr>
+          <w:lang w:val="en-US" w:eastAsia="en-CA"/>
+        </w:rPr>
+        <w:t xml:space="preserve"> were followed.</w:t>
+      </w:r>
+      <w:bookmarkStart w:id="8" w:name="_GoBack"/>
+      <w:bookmarkEnd w:id="8"/>
     </w:p>
     <w:p>
       <w:pPr>
-        <w:pStyle w:val="Caption"/>
-        <w:rPr>
-          <w:lang w:val="en-US" w:eastAsia="en-CA"/>
-        </w:rPr>
-      </w:pPr>
-      <w:r>
-        <w:t xml:space="preserve">Listing </w:t>
-      </w:r>
-      <w:fldSimple w:instr=" SEQ Listing \* ARABIC ">
-        <w:r>
-          <w:rPr>
-            <w:noProof/>
-          </w:rPr>
-          <w:t>3</w:t>
-        </w:r>
-      </w:fldSimple>
-      <w:r>
-        <w:t xml:space="preserve"> </w:t>
-      </w:r>
-      <w:r>
-        <w:t>–</w:t>
-      </w:r>
-      <w:r>
-        <w:t xml:space="preserve"> </w:t>
-      </w:r>
-      <w:r>
-        <w:t xml:space="preserve">Implementation of </w:t>
-      </w:r>
-      <w:r>
-        <w:t>Multi-Head Attention module</w:t>
-      </w:r>
+        <w:rPr>
+          <w:lang w:val="en-US" w:eastAsia="en-CA"/>
+        </w:rPr>
+      </w:pPr>
     </w:p>
     <w:p>
       <w:pPr>
-        <w:rPr>
-          <w:lang w:val="en-US" w:eastAsia="en-CA"/>
-        </w:rPr>
-      </w:pPr>
+        <w:pStyle w:val="Caption"/>
+        <w:rPr>
+          <w:lang w:val="en-US" w:eastAsia="en-CA"/>
+        </w:rPr>
+      </w:pPr>
+      <w:bookmarkStart w:id="9" w:name="_Ref4275956"/>
+      <w:r>
+        <w:t xml:space="preserve">Listing </w:t>
+      </w:r>
+      <w:r>
+        <w:rPr>
+          <w:noProof/>
+        </w:rPr>
+        <w:fldChar w:fldCharType="begin"/>
+      </w:r>
+      <w:r>
+        <w:rPr>
+          <w:noProof/>
+        </w:rPr>
+        <w:instrText xml:space="preserve"> SEQ Listing \* ARABIC </w:instrText>
+      </w:r>
+      <w:r>
+        <w:rPr>
+          <w:noProof/>
+        </w:rPr>
+        <w:fldChar w:fldCharType="separate"/>
+      </w:r>
+      <w:r>
+        <w:rPr>
+          <w:noProof/>
+        </w:rPr>
+        <w:t>3</w:t>
+      </w:r>
+      <w:r>
+        <w:rPr>
+          <w:noProof/>
+        </w:rPr>
+        <w:fldChar w:fldCharType="end"/>
+      </w:r>
+      <w:bookmarkEnd w:id="9"/>
+      <w:r>
+        <w:t xml:space="preserve"> </w:t>
+      </w:r>
+      <w:r>
+        <w:t>–</w:t>
+      </w:r>
+      <w:r>
+        <w:t xml:space="preserve"> </w:t>
+      </w:r>
+      <w:r>
+        <w:t xml:space="preserve">Implementation of </w:t>
+      </w:r>
+      <w:r>
+        <w:t>Multi-Head Attention module</w:t>
+      </w:r>
     </w:p>
     <w:p>
       <w:pPr>
-        <w:pStyle w:val="Heading1"/>
-      </w:pPr>
-      <w:r>
-        <w:t xml:space="preserve"> </w:t>
-      </w:r>
-      <w:r>
-        <w:t>Training Language Models</w:t>
-      </w:r>
+        <w:rPr>
+          <w:lang w:val="en-US" w:eastAsia="en-CA"/>
+        </w:rPr>
+      </w:pPr>
     </w:p>
     <w:p>
       <w:pPr>
-        <w:pStyle w:val="Heading2"/>
-      </w:pPr>
-      <w:r>
-        <w:t xml:space="preserve">Methodology </w:t>
+        <w:pStyle w:val="Heading1"/>
+      </w:pPr>
+      <w:r>
+        <w:t xml:space="preserve"> </w:t>
+      </w:r>
+      <w:r>
+        <w:t>Training Language Models</w:t>
       </w:r>
     </w:p>
     <w:p>
       <w:pPr>
-        <w:rPr>
-          <w:lang w:val="en-US" w:eastAsia="en-CA"/>
-        </w:rPr>
-      </w:pPr>
-      <w:r>
-        <w:rPr>
-          <w:lang w:val="en-US" w:eastAsia="en-CA"/>
-        </w:rPr>
-        <w:t xml:space="preserve">Using the implemented architectures of sections 1-3, </w:t>
-      </w:r>
-      <w:r>
-        <w:rPr>
-          <w:lang w:val="en-US" w:eastAsia="en-CA"/>
-        </w:rPr>
-        <w:t xml:space="preserve">experiments were </w:t>
-      </w:r>
-      <w:proofErr w:type="gramStart"/>
-      <w:r>
-        <w:rPr>
-          <w:lang w:val="en-US" w:eastAsia="en-CA"/>
-        </w:rPr>
-        <w:t>ran</w:t>
-      </w:r>
-      <w:proofErr w:type="gramEnd"/>
-      <w:r>
-        <w:rPr>
-          <w:lang w:val="en-US" w:eastAsia="en-CA"/>
-        </w:rPr>
-        <w:t xml:space="preserve"> against the </w:t>
-      </w:r>
-      <w:r>
-        <w:rPr>
-          <w:lang w:val="en-US" w:eastAsia="en-CA"/>
-        </w:rPr>
-        <w:t>Penn Treebank dataset with a variety of hyper-parameters</w:t>
-      </w:r>
-      <w:r>
-        <w:rPr>
-          <w:lang w:val="en-US" w:eastAsia="en-CA"/>
-        </w:rPr>
-        <w:t>.</w:t>
-      </w:r>
-      <w:r>
-        <w:rPr>
-          <w:lang w:val="en-US" w:eastAsia="en-CA"/>
-        </w:rPr>
-        <w:t xml:space="preserve"> </w:t>
+        <w:pStyle w:val="Heading2"/>
+      </w:pPr>
+      <w:r>
+        <w:t xml:space="preserve">Methodology </w:t>
       </w:r>
     </w:p>
     <w:p>
       <w:pPr>
-        <w:pStyle w:val="Heading2"/>
-      </w:pPr>
-      <w:r>
-        <w:t xml:space="preserve">Results </w:t>
+        <w:rPr>
+          <w:lang w:val="en-US" w:eastAsia="en-CA"/>
+        </w:rPr>
+      </w:pPr>
+      <w:r>
+        <w:rPr>
+          <w:lang w:val="en-US" w:eastAsia="en-CA"/>
+        </w:rPr>
+        <w:t xml:space="preserve">Using the implemented architectures of sections 1-3, </w:t>
+      </w:r>
+      <w:r>
+        <w:rPr>
+          <w:lang w:val="en-US" w:eastAsia="en-CA"/>
+        </w:rPr>
+        <w:t xml:space="preserve">experiments were </w:t>
+      </w:r>
+      <w:proofErr w:type="gramStart"/>
+      <w:r>
+        <w:rPr>
+          <w:lang w:val="en-US" w:eastAsia="en-CA"/>
+        </w:rPr>
+        <w:t>ran</w:t>
+      </w:r>
+      <w:proofErr w:type="gramEnd"/>
+      <w:r>
+        <w:rPr>
+          <w:lang w:val="en-US" w:eastAsia="en-CA"/>
+        </w:rPr>
+        <w:t xml:space="preserve"> against the </w:t>
+      </w:r>
+      <w:r>
+        <w:rPr>
+          <w:lang w:val="en-US" w:eastAsia="en-CA"/>
+        </w:rPr>
+        <w:t>Penn Treebank dataset with a variety of hyper-parameters</w:t>
+      </w:r>
+      <w:r>
+        <w:rPr>
+          <w:lang w:val="en-US" w:eastAsia="en-CA"/>
+        </w:rPr>
+        <w:t>.</w:t>
+      </w:r>
+      <w:r>
+        <w:rPr>
+          <w:lang w:val="en-US" w:eastAsia="en-CA"/>
+        </w:rPr>
+        <w:t xml:space="preserve"> </w:t>
       </w:r>
     </w:p>
     <w:p>
       <w:pPr>
-        <w:pStyle w:val="Heading3"/>
-      </w:pPr>
-      <w:r>
-        <w:t>Learning Curves</w:t>
+        <w:pStyle w:val="Heading2"/>
+      </w:pPr>
+      <w:r>
+        <w:t xml:space="preserve">Results </w:t>
       </w:r>
     </w:p>
     <w:p>
       <w:pPr>
-        <w:rPr>
-          <w:lang w:val="en-US" w:eastAsia="en-CA"/>
-        </w:rPr>
-      </w:pPr>
+        <w:pStyle w:val="Heading3"/>
+      </w:pPr>
+      <w:r>
+        <w:t>Learning Curves</w:t>
+      </w:r>
     </w:p>
     <w:p>
       <w:pPr>
@@ -3380,39 +6745,47 @@
     </w:p>
     <w:p>
       <w:pPr>
-        <w:pStyle w:val="Heading3"/>
-      </w:pPr>
-      <w:r>
-        <w:t>Exploration of Optimizers</w:t>
-      </w:r>
+        <w:rPr>
+          <w:lang w:val="en-US" w:eastAsia="en-CA"/>
+        </w:rPr>
+      </w:pPr>
     </w:p>
     <w:p>
       <w:pPr>
-        <w:rPr>
-          <w:lang w:val="en-US" w:eastAsia="en-CA"/>
-        </w:rPr>
-      </w:pPr>
+        <w:pStyle w:val="Heading3"/>
+      </w:pPr>
+      <w:r>
+        <w:t>Exploration of Optimizers</w:t>
+      </w:r>
     </w:p>
     <w:p>
       <w:pPr>
-        <w:pStyle w:val="Heading3"/>
-      </w:pPr>
-      <w:r>
-        <w:t>Exploration of Hyperparameters</w:t>
-      </w:r>
+        <w:rPr>
+          <w:lang w:val="en-US" w:eastAsia="en-CA"/>
+        </w:rPr>
+      </w:pPr>
     </w:p>
     <w:p>
       <w:pPr>
-        <w:rPr>
-          <w:lang w:val="en-US" w:eastAsia="en-CA"/>
-        </w:rPr>
-      </w:pPr>
+        <w:pStyle w:val="Heading3"/>
+      </w:pPr>
+      <w:r>
+        <w:t>Exploration of Hyperparameters</w:t>
+      </w:r>
     </w:p>
     <w:p>
       <w:pPr>
+        <w:rPr>
+          <w:lang w:val="en-US" w:eastAsia="en-CA"/>
+        </w:rPr>
+      </w:pPr>
+    </w:p>
+    <w:p>
+      <w:pPr>
         <w:pStyle w:val="Heading3"/>
       </w:pPr>
       <w:r>
+        <w:lastRenderedPageBreak/>
         <w:t>Summary of All Results</w:t>
       </w:r>
     </w:p>
@@ -3768,17 +7141,38 @@
         <w:pStyle w:val="Caption"/>
       </w:pPr>
       <w:r>
-        <w:lastRenderedPageBreak/>
         <w:t xml:space="preserve">Table </w:t>
       </w:r>
-      <w:fldSimple w:instr=" SEQ Table \* ARABIC ">
-        <w:r>
-          <w:rPr>
-            <w:noProof/>
-          </w:rPr>
-          <w:t>1</w:t>
-        </w:r>
-      </w:fldSimple>
+      <w:r>
+        <w:rPr>
+          <w:noProof/>
+        </w:rPr>
+        <w:fldChar w:fldCharType="begin"/>
+      </w:r>
+      <w:r>
+        <w:rPr>
+          <w:noProof/>
+        </w:rPr>
+        <w:instrText xml:space="preserve"> SEQ Table \* ARABIC </w:instrText>
+      </w:r>
+      <w:r>
+        <w:rPr>
+          <w:noProof/>
+        </w:rPr>
+        <w:fldChar w:fldCharType="separate"/>
+      </w:r>
+      <w:r>
+        <w:rPr>
+          <w:noProof/>
+        </w:rPr>
+        <w:t>1</w:t>
+      </w:r>
+      <w:r>
+        <w:rPr>
+          <w:noProof/>
+        </w:rPr>
+        <w:fldChar w:fldCharType="end"/>
+      </w:r>
       <w:r>
         <w:t xml:space="preserve"> </w:t>
       </w:r>
@@ -4042,6 +7436,7 @@
               <w:pStyle w:val="CompressedTable"/>
             </w:pPr>
             <w:r>
+              <w:lastRenderedPageBreak/>
               <w:t>GRU</w:t>
             </w:r>
           </w:p>
@@ -4443,7 +7838,7 @@
                     </pic:cNvPicPr>
                   </pic:nvPicPr>
                   <pic:blipFill>
-                    <a:blip r:embed="rId11">
+                    <a:blip r:embed="rId12">
                       <a:extLst>
                         <a:ext uri="{28A0092B-C50C-407E-A947-70E740481C1C}">
                           <a14:useLocalDpi xmlns:a14="http://schemas.microsoft.com/office/drawing/2010/main" val="0"/>
@@ -4485,14 +7880,36 @@
       <w:r>
         <w:t xml:space="preserve">Figure </w:t>
       </w:r>
-      <w:fldSimple w:instr=" SEQ Figure \* ARABIC ">
-        <w:r>
-          <w:rPr>
-            <w:noProof/>
-          </w:rPr>
-          <w:t>1</w:t>
-        </w:r>
-      </w:fldSimple>
+      <w:r>
+        <w:rPr>
+          <w:noProof/>
+        </w:rPr>
+        <w:fldChar w:fldCharType="begin"/>
+      </w:r>
+      <w:r>
+        <w:rPr>
+          <w:noProof/>
+        </w:rPr>
+        <w:instrText xml:space="preserve"> SEQ Figure \* ARABIC </w:instrText>
+      </w:r>
+      <w:r>
+        <w:rPr>
+          <w:noProof/>
+        </w:rPr>
+        <w:fldChar w:fldCharType="separate"/>
+      </w:r>
+      <w:r>
+        <w:rPr>
+          <w:noProof/>
+        </w:rPr>
+        <w:t>3</w:t>
+      </w:r>
+      <w:r>
+        <w:rPr>
+          <w:noProof/>
+        </w:rPr>
+        <w:fldChar w:fldCharType="end"/>
+      </w:r>
       <w:r>
         <w:t xml:space="preserve"> – Validation loss over time-steps for each architecture of Problem 4.1</w:t>
       </w:r>
@@ -4620,7 +8037,6 @@
     </w:p>
     <w:p>
       <w:r>
-        <w:lastRenderedPageBreak/>
         <w:t xml:space="preserve">It was also noted that the </w:t>
       </w:r>
       <w:r>
@@ -4666,6 +8082,7 @@
         <w:rPr>
           <w:lang w:val="en-US" w:eastAsia="en-CA"/>
         </w:rPr>
+        <w:lastRenderedPageBreak/>
         <w:t xml:space="preserve">In this exercise the gradient </w:t>
       </w:r>
       <w:r>
@@ -4957,7 +8374,7 @@
                     </pic:cNvPicPr>
                   </pic:nvPicPr>
                   <pic:blipFill>
-                    <a:blip r:embed="rId12">
+                    <a:blip r:embed="rId13">
                       <a:extLst>
                         <a:ext uri="{28A0092B-C50C-407E-A947-70E740481C1C}">
                           <a14:useLocalDpi xmlns:a14="http://schemas.microsoft.com/office/drawing/2010/main" val="0"/>
@@ -4999,14 +8416,36 @@
       <w:r>
         <w:t xml:space="preserve">Figure </w:t>
       </w:r>
-      <w:fldSimple w:instr=" SEQ Figure \* ARABIC ">
-        <w:r>
-          <w:rPr>
-            <w:noProof/>
-          </w:rPr>
-          <w:t>2</w:t>
-        </w:r>
-      </w:fldSimple>
+      <w:r>
+        <w:rPr>
+          <w:noProof/>
+        </w:rPr>
+        <w:fldChar w:fldCharType="begin"/>
+      </w:r>
+      <w:r>
+        <w:rPr>
+          <w:noProof/>
+        </w:rPr>
+        <w:instrText xml:space="preserve"> SEQ Figure \* ARABIC </w:instrText>
+      </w:r>
+      <w:r>
+        <w:rPr>
+          <w:noProof/>
+        </w:rPr>
+        <w:fldChar w:fldCharType="separate"/>
+      </w:r>
+      <w:r>
+        <w:rPr>
+          <w:noProof/>
+        </w:rPr>
+        <w:t>4</w:t>
+      </w:r>
+      <w:r>
+        <w:rPr>
+          <w:noProof/>
+        </w:rPr>
+        <w:fldChar w:fldCharType="end"/>
+      </w:r>
       <w:r>
         <w:t xml:space="preserve"> </w:t>
       </w:r>
@@ -5329,7 +8768,6 @@
         <w:rPr>
           <w:lang w:val="en-US" w:eastAsia="en-CA"/>
         </w:rPr>
-        <w:lastRenderedPageBreak/>
         <w:t xml:space="preserve">Using the trained </w:t>
       </w:r>
       <w:r>
@@ -5530,14 +8968,7 @@
               <w:rFonts w:ascii="Cambria Math" w:hAnsi="Cambria Math"/>
               <w:lang w:val="en-US"/>
             </w:rPr>
-            <m:t>~</m:t>
-          </m:r>
-          <m:r>
-            <w:rPr>
-              <w:rFonts w:ascii="Cambria Math" w:hAnsi="Cambria Math"/>
-              <w:lang w:val="en-US"/>
-            </w:rPr>
-            <m:t>P</m:t>
+            <m:t>~P</m:t>
           </m:r>
           <m:d>
             <m:dPr>
@@ -6649,11 +10080,11 @@
         </w:numPr>
         <w:ind w:left="431" w:hanging="431"/>
       </w:pPr>
-      <w:bookmarkStart w:id="6" w:name="_Toc3716422"/>
+      <w:bookmarkStart w:id="10" w:name="_Toc3716422"/>
       <w:r>
         <w:t>References</w:t>
       </w:r>
-      <w:bookmarkEnd w:id="6"/>
+      <w:bookmarkEnd w:id="10"/>
     </w:p>
     <w:tbl>
       <w:tblPr>
@@ -6705,7 +10136,7 @@
             <w:r>
               <w:t xml:space="preserve">. Available: </w:t>
             </w:r>
-            <w:hyperlink r:id="rId13" w:history="1">
+            <w:hyperlink r:id="rId14" w:history="1">
               <w:r>
                 <w:rPr>
                   <w:rStyle w:val="Hyperlink"/>
@@ -6837,7 +10268,7 @@
             <w:r>
               <w:t xml:space="preserve">. Available: </w:t>
             </w:r>
-            <w:hyperlink r:id="rId14" w:history="1">
+            <w:hyperlink r:id="rId15" w:history="1">
               <w:r>
                 <w:rPr>
                   <w:rStyle w:val="Hyperlink"/>
@@ -6946,8 +10377,8 @@
       </w:pPr>
     </w:p>
     <w:sectPr>
-      <w:footerReference w:type="default" r:id="rId15"/>
-      <w:footerReference w:type="first" r:id="rId16"/>
+      <w:footerReference w:type="default" r:id="rId16"/>
+      <w:footerReference w:type="first" r:id="rId17"/>
       <w:pgSz w:w="12240" w:h="15840"/>
       <w:pgMar w:top="1440" w:right="1440" w:bottom="1440" w:left="1440" w:header="709" w:footer="709" w:gutter="0"/>
       <w:cols w:space="708"/>
@@ -12287,7 +15718,7 @@
 </file>
 
 <file path=customXml/itemProps1.xml><?xml version="1.0" encoding="utf-8"?>
-<ds:datastoreItem xmlns:ds="http://schemas.openxmlformats.org/officeDocument/2006/customXml" ds:itemID="{9D1EA175-EDDC-476D-BA8E-D9D9E0D9487D}">
+<ds:datastoreItem xmlns:ds="http://schemas.openxmlformats.org/officeDocument/2006/customXml" ds:itemID="{277FF068-02F3-4204-9000-5173E824CE31}">
   <ds:schemaRefs>
     <ds:schemaRef ds:uri="http://schemas.openxmlformats.org/officeDocument/2006/bibliography"/>
   </ds:schemaRefs>

</xml_diff>

<commit_message>
Added section to table results
</commit_message>
<xml_diff>
--- a/a2/Report.docx
+++ b/a2/Report.docx
@@ -1875,14 +1875,36 @@
       <w:r>
         <w:t xml:space="preserve">Figure </w:t>
       </w:r>
-      <w:fldSimple w:instr=" SEQ Figure \* ARABIC ">
-        <w:r>
-          <w:rPr>
-            <w:noProof/>
-          </w:rPr>
-          <w:t>1</w:t>
-        </w:r>
-      </w:fldSimple>
+      <w:r>
+        <w:rPr>
+          <w:noProof/>
+        </w:rPr>
+        <w:fldChar w:fldCharType="begin"/>
+      </w:r>
+      <w:r>
+        <w:rPr>
+          <w:noProof/>
+        </w:rPr>
+        <w:instrText xml:space="preserve"> SEQ Figure \* ARABIC </w:instrText>
+      </w:r>
+      <w:r>
+        <w:rPr>
+          <w:noProof/>
+        </w:rPr>
+        <w:fldChar w:fldCharType="separate"/>
+      </w:r>
+      <w:r>
+        <w:rPr>
+          <w:noProof/>
+        </w:rPr>
+        <w:t>1</w:t>
+      </w:r>
+      <w:r>
+        <w:rPr>
+          <w:noProof/>
+        </w:rPr>
+        <w:fldChar w:fldCharType="end"/>
+      </w:r>
       <w:bookmarkEnd w:id="3"/>
       <w:r>
         <w:t xml:space="preserve"> </w:t>
@@ -2698,14 +2720,7 @@
             <w:rFonts w:ascii="Cambria Math" w:hAnsi="Cambria Math"/>
             <w:lang w:val="en-US" w:eastAsia="en-CA"/>
           </w:rPr>
-          <m:t>k=</m:t>
-        </m:r>
-        <m:r>
-          <w:rPr>
-            <w:rFonts w:ascii="Cambria Math" w:hAnsi="Cambria Math"/>
-            <w:lang w:val="en-US" w:eastAsia="en-CA"/>
-          </w:rPr>
-          <m:t>1/</m:t>
+          <m:t>k=1/</m:t>
         </m:r>
         <m:rad>
           <m:radPr>
@@ -3302,14 +3317,36 @@
             <w:r>
               <w:t xml:space="preserve">Eq. </w:t>
             </w:r>
-            <w:fldSimple w:instr=" SEQ Eq. \* ARABIC ">
-              <w:r>
-                <w:rPr>
-                  <w:noProof/>
-                </w:rPr>
-                <w:t>3</w:t>
-              </w:r>
-            </w:fldSimple>
+            <w:r>
+              <w:rPr>
+                <w:noProof/>
+              </w:rPr>
+              <w:fldChar w:fldCharType="begin"/>
+            </w:r>
+            <w:r>
+              <w:rPr>
+                <w:noProof/>
+              </w:rPr>
+              <w:instrText xml:space="preserve"> SEQ Eq. \* ARABIC </w:instrText>
+            </w:r>
+            <w:r>
+              <w:rPr>
+                <w:noProof/>
+              </w:rPr>
+              <w:fldChar w:fldCharType="separate"/>
+            </w:r>
+            <w:r>
+              <w:rPr>
+                <w:noProof/>
+              </w:rPr>
+              <w:t>3</w:t>
+            </w:r>
+            <w:r>
+              <w:rPr>
+                <w:noProof/>
+              </w:rPr>
+              <w:fldChar w:fldCharType="end"/>
+            </w:r>
           </w:p>
         </w:tc>
       </w:tr>
@@ -3642,14 +3679,36 @@
             <w:r>
               <w:t xml:space="preserve">Eq. </w:t>
             </w:r>
-            <w:fldSimple w:instr=" SEQ Eq. \* ARABIC ">
-              <w:r>
-                <w:rPr>
-                  <w:noProof/>
-                </w:rPr>
-                <w:t>4</w:t>
-              </w:r>
-            </w:fldSimple>
+            <w:r>
+              <w:rPr>
+                <w:noProof/>
+              </w:rPr>
+              <w:fldChar w:fldCharType="begin"/>
+            </w:r>
+            <w:r>
+              <w:rPr>
+                <w:noProof/>
+              </w:rPr>
+              <w:instrText xml:space="preserve"> SEQ Eq. \* ARABIC </w:instrText>
+            </w:r>
+            <w:r>
+              <w:rPr>
+                <w:noProof/>
+              </w:rPr>
+              <w:fldChar w:fldCharType="separate"/>
+            </w:r>
+            <w:r>
+              <w:rPr>
+                <w:noProof/>
+              </w:rPr>
+              <w:t>4</w:t>
+            </w:r>
+            <w:r>
+              <w:rPr>
+                <w:noProof/>
+              </w:rPr>
+              <w:fldChar w:fldCharType="end"/>
+            </w:r>
           </w:p>
         </w:tc>
       </w:tr>
@@ -3998,14 +4057,36 @@
             <w:r>
               <w:t xml:space="preserve">Eq. </w:t>
             </w:r>
-            <w:fldSimple w:instr=" SEQ Eq. \* ARABIC ">
-              <w:r>
-                <w:rPr>
-                  <w:noProof/>
-                </w:rPr>
-                <w:t>5</w:t>
-              </w:r>
-            </w:fldSimple>
+            <w:r>
+              <w:rPr>
+                <w:noProof/>
+              </w:rPr>
+              <w:fldChar w:fldCharType="begin"/>
+            </w:r>
+            <w:r>
+              <w:rPr>
+                <w:noProof/>
+              </w:rPr>
+              <w:instrText xml:space="preserve"> SEQ Eq. \* ARABIC </w:instrText>
+            </w:r>
+            <w:r>
+              <w:rPr>
+                <w:noProof/>
+              </w:rPr>
+              <w:fldChar w:fldCharType="separate"/>
+            </w:r>
+            <w:r>
+              <w:rPr>
+                <w:noProof/>
+              </w:rPr>
+              <w:t>5</w:t>
+            </w:r>
+            <w:r>
+              <w:rPr>
+                <w:noProof/>
+              </w:rPr>
+              <w:fldChar w:fldCharType="end"/>
+            </w:r>
           </w:p>
         </w:tc>
       </w:tr>
@@ -4304,14 +4385,36 @@
             <w:r>
               <w:t xml:space="preserve">Eq. </w:t>
             </w:r>
-            <w:fldSimple w:instr=" SEQ Eq. \* ARABIC ">
-              <w:r>
-                <w:rPr>
-                  <w:noProof/>
-                </w:rPr>
-                <w:t>6</w:t>
-              </w:r>
-            </w:fldSimple>
+            <w:r>
+              <w:rPr>
+                <w:noProof/>
+              </w:rPr>
+              <w:fldChar w:fldCharType="begin"/>
+            </w:r>
+            <w:r>
+              <w:rPr>
+                <w:noProof/>
+              </w:rPr>
+              <w:instrText xml:space="preserve"> SEQ Eq. \* ARABIC </w:instrText>
+            </w:r>
+            <w:r>
+              <w:rPr>
+                <w:noProof/>
+              </w:rPr>
+              <w:fldChar w:fldCharType="separate"/>
+            </w:r>
+            <w:r>
+              <w:rPr>
+                <w:noProof/>
+              </w:rPr>
+              <w:t>6</w:t>
+            </w:r>
+            <w:r>
+              <w:rPr>
+                <w:noProof/>
+              </w:rPr>
+              <w:fldChar w:fldCharType="end"/>
+            </w:r>
           </w:p>
         </w:tc>
       </w:tr>
@@ -4477,14 +4580,36 @@
       <w:r>
         <w:t xml:space="preserve">Figure </w:t>
       </w:r>
-      <w:fldSimple w:instr=" SEQ Figure \* ARABIC ">
-        <w:r>
-          <w:rPr>
-            <w:noProof/>
-          </w:rPr>
-          <w:t>2</w:t>
-        </w:r>
-      </w:fldSimple>
+      <w:r>
+        <w:rPr>
+          <w:noProof/>
+        </w:rPr>
+        <w:fldChar w:fldCharType="begin"/>
+      </w:r>
+      <w:r>
+        <w:rPr>
+          <w:noProof/>
+        </w:rPr>
+        <w:instrText xml:space="preserve"> SEQ Figure \* ARABIC </w:instrText>
+      </w:r>
+      <w:r>
+        <w:rPr>
+          <w:noProof/>
+        </w:rPr>
+        <w:fldChar w:fldCharType="separate"/>
+      </w:r>
+      <w:r>
+        <w:rPr>
+          <w:noProof/>
+        </w:rPr>
+        <w:t>2</w:t>
+      </w:r>
+      <w:r>
+        <w:rPr>
+          <w:noProof/>
+        </w:rPr>
+        <w:fldChar w:fldCharType="end"/>
+      </w:r>
       <w:r>
         <w:t xml:space="preserve"> </w:t>
       </w:r>
@@ -4982,14 +5107,7 @@
                     <w:rFonts w:ascii="Cambria Math" w:hAnsi="Cambria Math"/>
                     <w:lang w:val="en-US"/>
                   </w:rPr>
-                  <m:t>=</m:t>
-                </m:r>
-                <m:r>
-                  <w:rPr>
-                    <w:rFonts w:ascii="Cambria Math" w:hAnsi="Cambria Math"/>
-                    <w:lang w:val="en-US"/>
-                  </w:rPr>
-                  <m:t>softmax</m:t>
+                  <m:t>=softmax</m:t>
                 </m:r>
                 <m:d>
                   <m:dPr>
@@ -5409,14 +5527,36 @@
             <w:r>
               <w:t xml:space="preserve">Eq. </w:t>
             </w:r>
-            <w:fldSimple w:instr=" SEQ Eq. \* ARABIC ">
-              <w:r>
-                <w:rPr>
-                  <w:noProof/>
-                </w:rPr>
-                <w:t>7</w:t>
-              </w:r>
-            </w:fldSimple>
+            <w:r>
+              <w:rPr>
+                <w:noProof/>
+              </w:rPr>
+              <w:fldChar w:fldCharType="begin"/>
+            </w:r>
+            <w:r>
+              <w:rPr>
+                <w:noProof/>
+              </w:rPr>
+              <w:instrText xml:space="preserve"> SEQ Eq. \* ARABIC </w:instrText>
+            </w:r>
+            <w:r>
+              <w:rPr>
+                <w:noProof/>
+              </w:rPr>
+              <w:fldChar w:fldCharType="separate"/>
+            </w:r>
+            <w:r>
+              <w:rPr>
+                <w:noProof/>
+              </w:rPr>
+              <w:t>7</w:t>
+            </w:r>
+            <w:r>
+              <w:rPr>
+                <w:noProof/>
+              </w:rPr>
+              <w:fldChar w:fldCharType="end"/>
+            </w:r>
             <w:bookmarkEnd w:id="6"/>
           </w:p>
         </w:tc>
@@ -5685,14 +5825,36 @@
             <w:r>
               <w:t xml:space="preserve">Eq. </w:t>
             </w:r>
-            <w:fldSimple w:instr=" SEQ Eq. \* ARABIC ">
-              <w:r>
-                <w:rPr>
-                  <w:noProof/>
-                </w:rPr>
-                <w:t>8</w:t>
-              </w:r>
-            </w:fldSimple>
+            <w:r>
+              <w:rPr>
+                <w:noProof/>
+              </w:rPr>
+              <w:fldChar w:fldCharType="begin"/>
+            </w:r>
+            <w:r>
+              <w:rPr>
+                <w:noProof/>
+              </w:rPr>
+              <w:instrText xml:space="preserve"> SEQ Eq. \* ARABIC </w:instrText>
+            </w:r>
+            <w:r>
+              <w:rPr>
+                <w:noProof/>
+              </w:rPr>
+              <w:fldChar w:fldCharType="separate"/>
+            </w:r>
+            <w:r>
+              <w:rPr>
+                <w:noProof/>
+              </w:rPr>
+              <w:t>8</w:t>
+            </w:r>
+            <w:r>
+              <w:rPr>
+                <w:noProof/>
+              </w:rPr>
+              <w:fldChar w:fldCharType="end"/>
+            </w:r>
           </w:p>
         </w:tc>
       </w:tr>
@@ -5935,14 +6097,36 @@
             <w:r>
               <w:t xml:space="preserve">Eq. </w:t>
             </w:r>
-            <w:fldSimple w:instr=" SEQ Eq. \* ARABIC ">
-              <w:r>
-                <w:rPr>
-                  <w:noProof/>
-                </w:rPr>
-                <w:t>9</w:t>
-              </w:r>
-            </w:fldSimple>
+            <w:r>
+              <w:rPr>
+                <w:noProof/>
+              </w:rPr>
+              <w:fldChar w:fldCharType="begin"/>
+            </w:r>
+            <w:r>
+              <w:rPr>
+                <w:noProof/>
+              </w:rPr>
+              <w:instrText xml:space="preserve"> SEQ Eq. \* ARABIC </w:instrText>
+            </w:r>
+            <w:r>
+              <w:rPr>
+                <w:noProof/>
+              </w:rPr>
+              <w:fldChar w:fldCharType="separate"/>
+            </w:r>
+            <w:r>
+              <w:rPr>
+                <w:noProof/>
+              </w:rPr>
+              <w:t>9</w:t>
+            </w:r>
+            <w:r>
+              <w:rPr>
+                <w:noProof/>
+              </w:rPr>
+              <w:fldChar w:fldCharType="end"/>
+            </w:r>
           </w:p>
         </w:tc>
       </w:tr>
@@ -6277,24 +6461,14 @@
             <w:r>
               <w:t xml:space="preserve">Eq. </w:t>
             </w:r>
-            <w:r>
-              <w:fldChar w:fldCharType="begin"/>
-            </w:r>
-            <w:r>
-              <w:instrText xml:space="preserve"> SEQ Eq. \* ARABIC </w:instrText>
-            </w:r>
-            <w:r>
-              <w:fldChar w:fldCharType="separate"/>
-            </w:r>
-            <w:r>
-              <w:rPr>
-                <w:noProof/>
-              </w:rPr>
-              <w:t>10</w:t>
-            </w:r>
-            <w:r>
-              <w:fldChar w:fldCharType="end"/>
-            </w:r>
+            <w:fldSimple w:instr=" SEQ Eq. \* ARABIC ">
+              <w:r>
+                <w:rPr>
+                  <w:noProof/>
+                </w:rPr>
+                <w:t>10</w:t>
+              </w:r>
+            </w:fldSimple>
             <w:bookmarkEnd w:id="7"/>
           </w:p>
         </w:tc>
@@ -6575,8 +6749,6 @@
         </w:rPr>
         <w:t xml:space="preserve"> were followed.</w:t>
       </w:r>
-      <w:bookmarkStart w:id="8" w:name="_GoBack"/>
-      <w:bookmarkEnd w:id="8"/>
     </w:p>
     <w:p>
       <w:pPr>
@@ -6592,7 +6764,7 @@
           <w:lang w:val="en-US" w:eastAsia="en-CA"/>
         </w:rPr>
       </w:pPr>
-      <w:bookmarkStart w:id="9" w:name="_Ref4275956"/>
+      <w:bookmarkStart w:id="8" w:name="_Ref4275956"/>
       <w:r>
         <w:t xml:space="preserve">Listing </w:t>
       </w:r>
@@ -6626,7 +6798,7 @@
         </w:rPr>
         <w:fldChar w:fldCharType="end"/>
       </w:r>
-      <w:bookmarkEnd w:id="9"/>
+      <w:bookmarkEnd w:id="8"/>
       <w:r>
         <w:t xml:space="preserve"> </w:t>
       </w:r>
@@ -6903,6 +7075,8 @@
           <w:lang w:val="en-US" w:eastAsia="en-CA"/>
         </w:rPr>
       </w:pPr>
+      <w:bookmarkStart w:id="9" w:name="_GoBack"/>
+      <w:bookmarkEnd w:id="9"/>
     </w:p>
     <w:p>
       <w:pPr>
@@ -7082,6 +7256,74 @@
           <w:lang w:val="en-US" w:eastAsia="en-CA"/>
         </w:rPr>
       </w:pPr>
+      <w:r>
+        <w:rPr>
+          <w:lang w:val="en-US" w:eastAsia="en-CA"/>
+        </w:rPr>
+        <w:t>One aspect to investigate would be the effect of the sequence length of the performance of each model</w:t>
+      </w:r>
+      <w:r>
+        <w:rPr>
+          <w:lang w:val="en-US" w:eastAsia="en-CA"/>
+        </w:rPr>
+        <w:t xml:space="preserve"> (</w:t>
+      </w:r>
+      <w:proofErr w:type="spellStart"/>
+      <w:r>
+        <w:rPr>
+          <w:lang w:val="en-US" w:eastAsia="en-CA"/>
+        </w:rPr>
+        <w:t>seq</w:t>
+      </w:r>
+      <w:r>
+        <w:rPr>
+          <w:lang w:val="en-US" w:eastAsia="en-CA"/>
+        </w:rPr>
+        <w:t>_len</w:t>
+      </w:r>
+      <w:proofErr w:type="spellEnd"/>
+      <w:r>
+        <w:rPr>
+          <w:lang w:val="en-US" w:eastAsia="en-CA"/>
+        </w:rPr>
+        <w:t xml:space="preserve"> parameter)</w:t>
+      </w:r>
+      <w:r>
+        <w:rPr>
+          <w:lang w:val="en-US" w:eastAsia="en-CA"/>
+        </w:rPr>
+        <w:t xml:space="preserve">. </w:t>
+      </w:r>
+      <w:r>
+        <w:rPr>
+          <w:lang w:val="en-US" w:eastAsia="en-CA"/>
+        </w:rPr>
+        <w:t>In this case, the perplexity would increase for all models (since it is based off a sum of all</w:t>
+      </w:r>
+      <w:r>
+        <w:rPr>
+          <w:lang w:val="en-US" w:eastAsia="en-CA"/>
+        </w:rPr>
+        <w:t xml:space="preserve">) </w:t>
+      </w:r>
+      <w:r>
+        <w:rPr>
+          <w:lang w:val="en-US" w:eastAsia="en-CA"/>
+        </w:rPr>
+        <w:t xml:space="preserve">however it could be hypothesized that </w:t>
+      </w:r>
+      <w:r>
+        <w:rPr>
+          <w:lang w:val="en-US" w:eastAsia="en-CA"/>
+        </w:rPr>
+        <w:t>the increase would be lower than unit proportional. This is to say that a doubling in</w:t>
+      </w:r>
+      <w:r>
+        <w:rPr>
+          <w:lang w:val="en-US" w:eastAsia="en-CA"/>
+        </w:rPr>
+        <w:t xml:space="preserve"> </w:t>
+      </w:r>
     </w:p>
     <w:p>
       <w:pPr>
@@ -7215,6 +7457,7 @@
               <w:pStyle w:val="CompressedTable"/>
             </w:pPr>
             <w:r>
+              <w:lastRenderedPageBreak/>
               <w:t>Model</w:t>
             </w:r>
           </w:p>
@@ -7436,7 +7679,6 @@
               <w:pStyle w:val="CompressedTable"/>
             </w:pPr>
             <w:r>
-              <w:lastRenderedPageBreak/>
               <w:t>GRU</w:t>
             </w:r>
           </w:p>
@@ -8037,6 +8279,7 @@
     </w:p>
     <w:p>
       <w:r>
+        <w:lastRenderedPageBreak/>
         <w:t xml:space="preserve">It was also noted that the </w:t>
       </w:r>
       <w:r>
@@ -8082,7 +8325,6 @@
         <w:rPr>
           <w:lang w:val="en-US" w:eastAsia="en-CA"/>
         </w:rPr>
-        <w:lastRenderedPageBreak/>
         <w:t xml:space="preserve">In this exercise the gradient </w:t>
       </w:r>
       <w:r>
@@ -8768,6 +9010,7 @@
         <w:rPr>
           <w:lang w:val="en-US" w:eastAsia="en-CA"/>
         </w:rPr>
+        <w:lastRenderedPageBreak/>
         <w:t xml:space="preserve">Using the trained </w:t>
       </w:r>
       <w:r>
@@ -15718,7 +15961,7 @@
 </file>
 
 <file path=customXml/itemProps1.xml><?xml version="1.0" encoding="utf-8"?>
-<ds:datastoreItem xmlns:ds="http://schemas.openxmlformats.org/officeDocument/2006/customXml" ds:itemID="{277FF068-02F3-4204-9000-5173E824CE31}">
+<ds:datastoreItem xmlns:ds="http://schemas.openxmlformats.org/officeDocument/2006/customXml" ds:itemID="{623EC015-6E26-4756-8FE0-47AB6448E27A}">
   <ds:schemaRefs>
     <ds:schemaRef ds:uri="http://schemas.openxmlformats.org/officeDocument/2006/bibliography"/>
   </ds:schemaRefs>

</xml_diff>